<commit_message>
Rehearsal updates / added screenshot
</commit_message>
<xml_diff>
--- a/Narrative.docx
+++ b/Narrative.docx
@@ -1822,6 +1822,11 @@
     </w:p>
     <w:p>
       <w:r>
+        <w:t>(click for “not just for pages”</w:t>
+      </w:r>
+    </w:p>
+    <w:p>
+      <w:r>
         <w:t>Even though this is called the “</w:t>
       </w:r>
       <w:proofErr w:type="spellStart"/>
@@ -1835,6 +1840,7 @@
       <w:r>
         <w:rPr>
           <w:i/>
+          <w:iCs/>
         </w:rPr>
         <w:t xml:space="preserve">have </w:t>
       </w:r>
@@ -1847,7 +1853,28 @@
       </w:r>
       <w:proofErr w:type="spellEnd"/>
       <w:r>
-        <w:t xml:space="preserve"> for any significant element on a page. For example, we have a feature in our site that lets people configure a certain type of business rule. This feature is implemented within a modal popup and is available from lots of different pages in the site. Even though this isn’t a full “page”, we still encapsulate the functionality exposed by that modal into its own </w:t>
+        <w:t xml:space="preserve"> for </w:t>
+      </w:r>
+      <w:r>
+        <w:rPr>
+          <w:b/>
+          <w:bCs/>
+        </w:rPr>
+        <w:t>any significant element</w:t>
+      </w:r>
+      <w:r>
+        <w:t xml:space="preserve"> in your UI. </w:t>
+      </w:r>
+    </w:p>
+    <w:p>
+      <w:r>
+        <w:t>For example, we have this concept in our app called a Comparison Rule and we use them on many different features. The comparison rule editor is implemented as a modal popup that is displayed, collects some complex information from the user, and then saves that data as JSON to a hidden form field.</w:t>
+      </w:r>
+    </w:p>
+    <w:p>
+      <w:r>
+        <w:lastRenderedPageBreak/>
+        <w:t xml:space="preserve">Even though that modal popup isn’t a “page”, we still encapsulate the functionality exposed by that modal into its own </w:t>
       </w:r>
       <w:proofErr w:type="spellStart"/>
       <w:r>
@@ -1855,27 +1882,39 @@
       </w:r>
       <w:proofErr w:type="spellEnd"/>
       <w:r>
-        <w:t xml:space="preserve"> so that we can easily reuse it in multiple contexts.</w:t>
-      </w:r>
-    </w:p>
-    <w:p>
-      <w:r>
-        <w:t xml:space="preserve">You can </w:t>
-      </w:r>
-      <w:r>
-        <w:t xml:space="preserve">apply this pattern </w:t>
-      </w:r>
-      <w:r>
-        <w:t xml:space="preserve">for a </w:t>
-      </w:r>
-      <w:r>
-        <w:t>single page application</w:t>
-      </w:r>
-      <w:r>
-        <w:t xml:space="preserve"> as well</w:t>
-      </w:r>
-      <w:r>
-        <w:t xml:space="preserve">. In a single page </w:t>
+        <w:t xml:space="preserve"> so that it’s easy to reuse. In this example, we call a method on the main </w:t>
+      </w:r>
+      <w:proofErr w:type="spellStart"/>
+      <w:r>
+        <w:t>PageObject</w:t>
+      </w:r>
+      <w:proofErr w:type="spellEnd"/>
+      <w:r>
+        <w:t xml:space="preserve"> and that method </w:t>
+      </w:r>
+      <w:r>
+        <w:rPr>
+          <w:b/>
+          <w:bCs/>
+        </w:rPr>
+        <w:t xml:space="preserve">returns an instance of the comparison rule editor </w:t>
+      </w:r>
+      <w:proofErr w:type="spellStart"/>
+      <w:r>
+        <w:rPr>
+          <w:b/>
+          <w:bCs/>
+        </w:rPr>
+        <w:t>PageObject</w:t>
+      </w:r>
+      <w:proofErr w:type="spellEnd"/>
+      <w:r>
+        <w:t xml:space="preserve">. The test can then interact with that modal to do whatever it needs. </w:t>
+      </w:r>
+    </w:p>
+    <w:p>
+      <w:r>
+        <w:t xml:space="preserve">You can apply this pattern for a single page application as well. In a single page </w:t>
       </w:r>
       <w:proofErr w:type="gramStart"/>
       <w:r>
@@ -1897,22 +1936,15 @@
     <w:p>
       <w:proofErr w:type="spellStart"/>
       <w:r>
-        <w:lastRenderedPageBreak/>
         <w:t>PageObject</w:t>
       </w:r>
       <w:proofErr w:type="spellEnd"/>
       <w:r>
-        <w:t xml:space="preserve"> is a great high-level pattern to follow, but </w:t>
-      </w:r>
-      <w:r>
-        <w:t xml:space="preserve">out of the box it doesn’t necessarily </w:t>
+        <w:t xml:space="preserve"> is a great high-level pattern to follow, but out of the box it doesn’t necessarily </w:t>
       </w:r>
       <w:proofErr w:type="gramStart"/>
       <w:r>
-        <w:t xml:space="preserve">encourage </w:t>
-      </w:r>
-      <w:r>
-        <w:t xml:space="preserve"> you</w:t>
+        <w:t>encourage  you</w:t>
       </w:r>
       <w:proofErr w:type="gramEnd"/>
       <w:r>
@@ -1924,7 +1956,7 @@
       </w:r>
       <w:proofErr w:type="spellEnd"/>
       <w:r>
-        <w:t xml:space="preserve"> that really help.</w:t>
+        <w:t xml:space="preserve"> that really help. </w:t>
       </w:r>
     </w:p>
     <w:p>
@@ -2206,7 +2238,11 @@
         <w:t>d</w:t>
       </w:r>
       <w:r>
-        <w:t xml:space="preserve"> the text of that “Administrator” link to “Admin”. The UI tests were hooked up to that same database, </w:t>
+        <w:t xml:space="preserve"> the text of that </w:t>
+      </w:r>
+      <w:r>
+        <w:lastRenderedPageBreak/>
+        <w:t xml:space="preserve">“Administrator” link to “Admin”. The UI tests were hooked up to that same database, </w:t>
       </w:r>
       <w:r>
         <w:t xml:space="preserve">so </w:t>
@@ -2262,14 +2298,20 @@
       </w:r>
       <w:proofErr w:type="spellEnd"/>
       <w:r>
-        <w:t xml:space="preserve"> so that </w:t>
-      </w:r>
-      <w:r>
-        <w:lastRenderedPageBreak/>
-        <w:t>we can navigate directly to the page in question, rather than automating clicks against the navigation menu.</w:t>
-      </w:r>
-      <w:r>
-        <w:t xml:space="preserve"> It’s still extremely important that at least ONE test navigates through the full UI to ensure that all of the navigation elements are functional</w:t>
+        <w:t xml:space="preserve"> so that we can navigate directly to the page in question, rather than automating clicks against the navigation menu.</w:t>
+      </w:r>
+      <w:r>
+        <w:t xml:space="preserve"> </w:t>
+      </w:r>
+    </w:p>
+    <w:p>
+      <w:r>
+        <w:t>(click for “at least one menu test”)</w:t>
+      </w:r>
+    </w:p>
+    <w:p>
+      <w:r>
+        <w:t>It’s still extremely important that at least ONE test navigates through the full UI to ensure that all of the navigation elements are functional</w:t>
       </w:r>
       <w:r>
         <w:t xml:space="preserve"> and go to the right place, but you only need ONE TEST to do that. A</w:t>
@@ -2530,6 +2572,7 @@
     </w:p>
     <w:p>
       <w:r>
+        <w:lastRenderedPageBreak/>
         <w:t xml:space="preserve">Once we have a </w:t>
       </w:r>
       <w:proofErr w:type="spellStart"/>
@@ -2592,192 +2635,208 @@
     </w:p>
     <w:p>
       <w:r>
+        <w:t xml:space="preserve">As we started writing more and more UI tests for those features we very quickly realized that test data management would be one of those things where a “best practice” just doesn’t exist, and that every decision we would make would be flawed in </w:t>
+      </w:r>
+      <w:r>
+        <w:t xml:space="preserve">one </w:t>
+      </w:r>
+      <w:r>
+        <w:t>way</w:t>
+      </w:r>
+      <w:r>
+        <w:t xml:space="preserve"> or another</w:t>
+      </w:r>
+      <w:r>
+        <w:t xml:space="preserve">. </w:t>
+      </w:r>
+      <w:r>
+        <w:t xml:space="preserve">This is a big part of why I say that </w:t>
+      </w:r>
+      <w:r>
+        <w:t>UI testing is “trade-offs all the way down”</w:t>
+      </w:r>
+      <w:r>
+        <w:t>.</w:t>
+      </w:r>
+    </w:p>
+    <w:p>
+      <w:r>
+        <w:t>(click for 2</w:t>
+      </w:r>
+      <w:r>
+        <w:rPr>
+          <w:vertAlign w:val="superscript"/>
+        </w:rPr>
+        <w:t>nd</w:t>
+      </w:r>
+      <w:r>
+        <w:t xml:space="preserve"> comic slide)</w:t>
+      </w:r>
+      <w:bookmarkStart w:id="0" w:name="_GoBack"/>
+      <w:bookmarkEnd w:id="0"/>
+    </w:p>
+    <w:p>
+      <w:r>
+        <w:t xml:space="preserve">Since there is no “best practice” that </w:t>
+      </w:r>
+      <w:r>
+        <w:rPr>
+          <w:i/>
+        </w:rPr>
+        <w:t xml:space="preserve">always </w:t>
+      </w:r>
+      <w:r>
+        <w:t xml:space="preserve">works, I can’t tell </w:t>
+      </w:r>
+      <w:r>
+        <w:t xml:space="preserve">you exactly what you </w:t>
+      </w:r>
+      <w:r>
+        <w:rPr>
+          <w:i/>
+        </w:rPr>
+        <w:t xml:space="preserve">should </w:t>
+      </w:r>
+      <w:r>
+        <w:t>do in your own tests</w:t>
+      </w:r>
+      <w:r>
+        <w:t xml:space="preserve">. Instead, I want to lay out the </w:t>
+      </w:r>
+      <w:r>
+        <w:t xml:space="preserve">different decisions you have to make, the trade-offs that each decision involves, and our advice for negotiating </w:t>
+      </w:r>
+      <w:r>
+        <w:t>those trade-offs</w:t>
+      </w:r>
+      <w:r>
+        <w:t>.</w:t>
+      </w:r>
+    </w:p>
+    <w:p>
+      <w:r>
+        <w:t xml:space="preserve">As an example, pretend </w:t>
+      </w:r>
+      <w:r>
+        <w:t xml:space="preserve">that we want to write a UI test for one of the data entry forms that my system can display to an applicant. The first decision that we have to make is whether our test should render a pre-existing form that’s already been configured in the database, </w:t>
+      </w:r>
+      <w:r>
+        <w:t xml:space="preserve">or </w:t>
+      </w:r>
+      <w:r>
+        <w:t xml:space="preserve">whether that test should </w:t>
+      </w:r>
+      <w:r>
+        <w:t xml:space="preserve">create a </w:t>
+      </w:r>
+      <w:proofErr w:type="gramStart"/>
+      <w:r>
+        <w:t>brand new</w:t>
+      </w:r>
+      <w:proofErr w:type="gramEnd"/>
+      <w:r>
+        <w:t xml:space="preserve"> </w:t>
+      </w:r>
+      <w:r>
+        <w:t>form as part of the test itself</w:t>
+      </w:r>
+      <w:r>
+        <w:t>.</w:t>
+      </w:r>
+    </w:p>
+    <w:p>
+      <w:r>
+        <w:t>(click – pre-existing)</w:t>
+      </w:r>
+    </w:p>
+    <w:p>
+      <w:r>
+        <w:t>Let’s say we decide to render a pre-existing form.</w:t>
+      </w:r>
+      <w:r>
+        <w:t xml:space="preserve"> That will make our test very easy to write because there’s little to no setup cost</w:t>
+      </w:r>
+      <w:r>
+        <w:t xml:space="preserve"> because the data already exists</w:t>
+      </w:r>
+      <w:r>
+        <w:t xml:space="preserve">, but </w:t>
+      </w:r>
+      <w:r>
+        <w:t>how does the developer remember which pre-existing data to reference?</w:t>
+      </w:r>
+    </w:p>
+    <w:p>
+      <w:r>
+        <w:t xml:space="preserve">(click for </w:t>
+      </w:r>
+      <w:r>
+        <w:t xml:space="preserve">test + </w:t>
+      </w:r>
+      <w:r>
+        <w:t>index)</w:t>
+      </w:r>
+    </w:p>
+    <w:p>
+      <w:r>
+        <w:t xml:space="preserve">To make our jobs easier, we’ll want </w:t>
+      </w:r>
+      <w:r>
+        <w:t>some sort of</w:t>
+      </w:r>
+      <w:r>
+        <w:t xml:space="preserve"> list or</w:t>
+      </w:r>
+      <w:r>
+        <w:t xml:space="preserve"> index of all of the pre-staged data entry forms that are in </w:t>
+      </w:r>
+      <w:r>
+        <w:t xml:space="preserve">the </w:t>
+      </w:r>
+      <w:r>
+        <w:t>test database</w:t>
+      </w:r>
+      <w:r>
+        <w:t xml:space="preserve"> so that programmers can easily locate a suitable record from that index</w:t>
+      </w:r>
+      <w:r>
+        <w:t xml:space="preserve">. </w:t>
+      </w:r>
+      <w:r>
+        <w:t xml:space="preserve">And in </w:t>
+      </w:r>
+      <w:r>
+        <w:t>the beginning, when</w:t>
+      </w:r>
+      <w:r>
+        <w:t xml:space="preserve"> the system doesn’t have many features,</w:t>
+      </w:r>
+      <w:r>
+        <w:t xml:space="preserve"> the list of pre-staged data </w:t>
+      </w:r>
+      <w:r>
+        <w:t>will be small</w:t>
+      </w:r>
+      <w:r>
+        <w:t xml:space="preserve">. </w:t>
+      </w:r>
+    </w:p>
+    <w:p>
+      <w:r>
+        <w:t xml:space="preserve">In this example there’s a list of constants, each representing the ID of an existing record with some defining characteristic. If I want a form that collects a fee then I can load this one, if I want a form that has a multi-tabbed UI then I load this one, and if I want a form that </w:t>
+      </w:r>
+      <w:r>
+        <w:t>requires manual review or audit then I can load this one. Simple enough.</w:t>
+      </w:r>
+    </w:p>
+    <w:p>
+      <w:r>
+        <w:t>(click for expanded index)</w:t>
+      </w:r>
+    </w:p>
+    <w:p>
+      <w:r>
         <w:lastRenderedPageBreak/>
-        <w:t xml:space="preserve">As we started writing more and more UI tests for those features we very quickly realized that test data management would be one of those things where a “best practice” just doesn’t exist, and that every decision we would make would be flawed in </w:t>
-      </w:r>
-      <w:r>
-        <w:t xml:space="preserve">one </w:t>
-      </w:r>
-      <w:r>
-        <w:t>way</w:t>
-      </w:r>
-      <w:r>
-        <w:t xml:space="preserve"> or another</w:t>
-      </w:r>
-      <w:r>
-        <w:t xml:space="preserve">. </w:t>
-      </w:r>
-      <w:r>
-        <w:t xml:space="preserve">This is a big part of why I say that </w:t>
-      </w:r>
-      <w:r>
-        <w:t>UI testing is “trade-offs all the way down”</w:t>
-      </w:r>
-      <w:r>
-        <w:t>.</w:t>
-      </w:r>
-    </w:p>
-    <w:p>
-      <w:r>
-        <w:t xml:space="preserve">Since there is no “best practice” that </w:t>
-      </w:r>
-      <w:r>
-        <w:rPr>
-          <w:i/>
-        </w:rPr>
-        <w:t xml:space="preserve">always </w:t>
-      </w:r>
-      <w:r>
-        <w:t xml:space="preserve">works, I can’t tell </w:t>
-      </w:r>
-      <w:r>
-        <w:t xml:space="preserve">you exactly what you </w:t>
-      </w:r>
-      <w:r>
-        <w:rPr>
-          <w:i/>
-        </w:rPr>
-        <w:t xml:space="preserve">should </w:t>
-      </w:r>
-      <w:r>
-        <w:t>do in your own tests</w:t>
-      </w:r>
-      <w:r>
-        <w:t xml:space="preserve">. Instead, I want to lay out the </w:t>
-      </w:r>
-      <w:r>
-        <w:t xml:space="preserve">different decisions you have to make, the trade-offs that each decision involves, and our advice for negotiating </w:t>
-      </w:r>
-      <w:r>
-        <w:t>those trade-offs</w:t>
-      </w:r>
-      <w:r>
-        <w:t>.</w:t>
-      </w:r>
-    </w:p>
-    <w:p>
-      <w:r>
-        <w:t xml:space="preserve">As an example, pretend </w:t>
-      </w:r>
-      <w:r>
-        <w:t xml:space="preserve">that we want to write a UI test for one of the data entry forms that my system can display to an applicant. The first decision that we have to make is whether our test should render a pre-existing form that’s already been configured in the database, </w:t>
-      </w:r>
-      <w:r>
-        <w:t xml:space="preserve">or </w:t>
-      </w:r>
-      <w:r>
-        <w:t xml:space="preserve">whether that test should </w:t>
-      </w:r>
-      <w:r>
-        <w:t xml:space="preserve">create a </w:t>
-      </w:r>
-      <w:proofErr w:type="gramStart"/>
-      <w:r>
-        <w:t>brand new</w:t>
-      </w:r>
-      <w:proofErr w:type="gramEnd"/>
-      <w:r>
-        <w:t xml:space="preserve"> </w:t>
-      </w:r>
-      <w:r>
-        <w:t>form as part of the test itself</w:t>
-      </w:r>
-      <w:r>
-        <w:t>.</w:t>
-      </w:r>
-    </w:p>
-    <w:p>
-      <w:r>
-        <w:t>(click – pre-existing)</w:t>
-      </w:r>
-    </w:p>
-    <w:p>
-      <w:r>
-        <w:t>Let’s say we decide to render a pre-existing form.</w:t>
-      </w:r>
-      <w:r>
-        <w:t xml:space="preserve"> That will make our test very easy to write because there’s little to no setup cost</w:t>
-      </w:r>
-      <w:r>
-        <w:t xml:space="preserve"> because the data already exists</w:t>
-      </w:r>
-      <w:r>
-        <w:t xml:space="preserve">, but </w:t>
-      </w:r>
-      <w:r>
-        <w:t>how does the developer remember which pre-existing data to reference?</w:t>
-      </w:r>
-    </w:p>
-    <w:p>
-      <w:r>
-        <w:t xml:space="preserve">(click for </w:t>
-      </w:r>
-      <w:r>
-        <w:t xml:space="preserve">test + </w:t>
-      </w:r>
-      <w:r>
-        <w:t>index)</w:t>
-      </w:r>
-    </w:p>
-    <w:p>
-      <w:r>
-        <w:t xml:space="preserve">To make our jobs easier, we’ll want </w:t>
-      </w:r>
-      <w:r>
-        <w:t>some sort of</w:t>
-      </w:r>
-      <w:r>
-        <w:t xml:space="preserve"> list or</w:t>
-      </w:r>
-      <w:r>
-        <w:t xml:space="preserve"> index of all of the pre-staged data entry forms that are in </w:t>
-      </w:r>
-      <w:r>
-        <w:t xml:space="preserve">the </w:t>
-      </w:r>
-      <w:r>
-        <w:t>test database</w:t>
-      </w:r>
-      <w:r>
-        <w:t xml:space="preserve"> so that programmers can easily locate a suitable record from that index</w:t>
-      </w:r>
-      <w:r>
-        <w:t xml:space="preserve">. </w:t>
-      </w:r>
-      <w:r>
-        <w:t xml:space="preserve">And in </w:t>
-      </w:r>
-      <w:r>
-        <w:t>the beginning, when</w:t>
-      </w:r>
-      <w:r>
-        <w:t xml:space="preserve"> the system doesn’t have many features,</w:t>
-      </w:r>
-      <w:r>
-        <w:t xml:space="preserve"> the list of pre-staged data </w:t>
-      </w:r>
-      <w:r>
-        <w:t>will be small</w:t>
-      </w:r>
-      <w:r>
-        <w:t xml:space="preserve">. </w:t>
-      </w:r>
-    </w:p>
-    <w:p>
-      <w:r>
-        <w:t xml:space="preserve">In this example there’s a list of constants, each representing the ID of an existing record with some defining characteristic. If I want a form that collects a fee then I can load this one, if I want a form that has a multi-tabbed UI then I load this one, and if I want a form that </w:t>
-      </w:r>
-      <w:r>
-        <w:t>requires manual review or audit then I can load this one. Simple enough.</w:t>
-      </w:r>
-    </w:p>
-    <w:p>
-      <w:r>
-        <w:t>(click for expanded index)</w:t>
-      </w:r>
-    </w:p>
-    <w:p>
-      <w:r>
         <w:t>But t</w:t>
       </w:r>
       <w:r>
@@ -2868,11 +2927,7 @@
         <w:t xml:space="preserve">create the new </w:t>
       </w:r>
       <w:r>
-        <w:t xml:space="preserve">data, and then update the snapshot or backup file in source control so that it’s available </w:t>
-      </w:r>
-      <w:r>
-        <w:lastRenderedPageBreak/>
-        <w:t xml:space="preserve">to other team members. </w:t>
+        <w:t xml:space="preserve">data, and then update the snapshot or backup file in source control so that it’s available to other team members. </w:t>
       </w:r>
       <w:r>
         <w:t>That’s painful</w:t>
@@ -3068,7 +3123,11 @@
         <w:t>as is necessary to avoid the difficult part of creating data on the fly. For instance, going back to those data e</w:t>
       </w:r>
       <w:r>
-        <w:t xml:space="preserve">ntry forms in my system, </w:t>
+        <w:t xml:space="preserve">ntry </w:t>
+      </w:r>
+      <w:r>
+        <w:lastRenderedPageBreak/>
+        <w:t xml:space="preserve">forms in my system, </w:t>
       </w:r>
       <w:r>
         <w:t xml:space="preserve">creating the base form takes a lot of stuff, but configuring the specific fields on a form is fairly simple. So rather than have a large number of highly specialized pre-existing forms in the system, we just have one or two that are designed to be augmented by individual tests. </w:t>
@@ -3140,206 +3199,200 @@
         <w:rPr>
           <w:u w:val="single"/>
         </w:rPr>
-        <w:t xml:space="preserve">modify the shared data in any way </w:t>
-      </w:r>
-      <w:r>
+        <w:t>modify the shared data in any way that would break other tests</w:t>
+      </w:r>
+      <w:r>
+        <w:t xml:space="preserve">. It’s fine if a test loads up </w:t>
+      </w:r>
+      <w:r>
+        <w:t xml:space="preserve">that generic data form and adds some fields to it, as long as that doesn’t prevent </w:t>
+      </w:r>
+      <w:r>
+        <w:rPr>
+          <w:i/>
+        </w:rPr>
+        <w:t xml:space="preserve">other </w:t>
+      </w:r>
+      <w:r>
+        <w:t xml:space="preserve">tests from doing the same thing. </w:t>
+      </w:r>
+      <w:r>
+        <w:t xml:space="preserve">But it’s NOT OK if a test </w:t>
+      </w:r>
+      <w:r>
+        <w:t>deletes that pre-existing data form because that will obviously break other tests.</w:t>
+      </w:r>
+    </w:p>
+    <w:p>
+      <w:r>
+        <w:t xml:space="preserve">(click for “if you </w:t>
+      </w:r>
+      <w:r>
+        <w:rPr>
+          <w:i/>
+        </w:rPr>
+        <w:t>must</w:t>
+      </w:r>
+      <w:r>
+        <w:t>”)</w:t>
+      </w:r>
+      <w:r>
+        <w:br/>
+      </w:r>
+      <w:r>
+        <w:br/>
+      </w:r>
+      <w:r>
+        <w:t xml:space="preserve">I want to be clear: using pre-existing data sucks. It’s a bad idea. </w:t>
+      </w:r>
+      <w:r>
+        <w:t xml:space="preserve">You’re </w:t>
+      </w:r>
+      <w:r>
+        <w:t xml:space="preserve">depending or </w:t>
+      </w:r>
+      <w:r>
+        <w:t xml:space="preserve">modifying global data in each test and that’s an approach </w:t>
+      </w:r>
+      <w:r>
+        <w:t xml:space="preserve">full of pitfalls and </w:t>
+      </w:r>
+      <w:proofErr w:type="spellStart"/>
+      <w:r>
+        <w:t>gotchas</w:t>
+      </w:r>
+      <w:proofErr w:type="spellEnd"/>
+      <w:r>
+        <w:t>.</w:t>
+      </w:r>
+      <w:r>
+        <w:t xml:space="preserve"> </w:t>
+      </w:r>
+      <w:r>
+        <w:t>If you do it, you should feel a little bit dirty.</w:t>
+      </w:r>
+    </w:p>
+    <w:p>
+      <w:r>
+        <w:t>H</w:t>
+      </w:r>
+      <w:r>
+        <w:t xml:space="preserve">owever, </w:t>
+      </w:r>
+      <w:r>
+        <w:t>“</w:t>
+      </w:r>
+      <w:proofErr w:type="spellStart"/>
+      <w:r>
+        <w:t>trade offs</w:t>
+      </w:r>
+      <w:proofErr w:type="spellEnd"/>
+      <w:r>
+        <w:t xml:space="preserve"> all the way down”. T</w:t>
+      </w:r>
+      <w:r>
+        <w:t xml:space="preserve">here </w:t>
+      </w:r>
+      <w:r>
+        <w:rPr>
+          <w:i/>
+        </w:rPr>
+        <w:t xml:space="preserve">are </w:t>
+      </w:r>
+      <w:r>
+        <w:t>cases where we have deliberately chosen those trade-offs versus other ones. And in those cases, aggressively following these rules has definitely helped</w:t>
+      </w:r>
+      <w:r>
+        <w:t xml:space="preserve"> us manage those trade-offs.</w:t>
+      </w:r>
+    </w:p>
+    <w:p>
+      <w:pPr>
         <w:rPr>
           <w:u w:val="single"/>
         </w:rPr>
+      </w:pPr>
+      <w:r>
+        <w:rPr>
+          <w:u w:val="single"/>
+        </w:rPr>
+        <w:t xml:space="preserve"> </w:t>
+      </w:r>
+      <w:r>
+        <w:rPr>
+          <w:u w:val="single"/>
+        </w:rPr>
+        <w:t>(click for “create” test)</w:t>
+      </w:r>
+    </w:p>
+    <w:p>
+      <w:r>
+        <w:t xml:space="preserve">Let’s go back to that pretend test we’re trying to write, and instead of using pre-existing data, let’s have the test create </w:t>
+      </w:r>
+      <w:r>
+        <w:t>the data that it needs on the fly.</w:t>
+      </w:r>
+    </w:p>
+    <w:p>
+      <w:pPr>
+        <w:rPr>
+          <w:b/>
+        </w:rPr>
+      </w:pPr>
+      <w:r>
+        <w:t>The primary benefits of this approach are that (1) each test is totally independent of the others, and (2) tests are easier to read and maintain because all of the test context is described in the body of the test; there’s no global state that we’re making assumptions about.</w:t>
+      </w:r>
+      <w:r>
+        <w:t xml:space="preserve"> </w:t>
+      </w:r>
+    </w:p>
+    <w:p>
+      <w:r>
+        <w:t xml:space="preserve">The drawbacks here are equally significant. One issue is that every test that creates its own test data will leave behind permanent remnants after each test run. Depending on how much data is being created, </w:t>
+      </w:r>
+      <w:r>
+        <w:t>that might be a problem</w:t>
+      </w:r>
+      <w:r>
+        <w:t>. We tend to run our automated tests against the same local databases that we use for manual testing and we really don’t like seeing them fill up with reams and reams of junk data. Our data and integration tests get around this by wrapping each test in a database transaction that gets automatically rolled back to revert its changes, but there’s no easy way to do that with a UI test.</w:t>
+      </w:r>
+    </w:p>
+    <w:p>
+      <w:r>
+        <w:t xml:space="preserve">(click for difficult </w:t>
+      </w:r>
+      <w:proofErr w:type="spellStart"/>
+      <w:r>
+        <w:t>ctor</w:t>
+      </w:r>
+      <w:proofErr w:type="spellEnd"/>
+      <w:r>
+        <w:t>)</w:t>
+      </w:r>
+    </w:p>
+    <w:p>
+      <w:r>
+        <w:t xml:space="preserve">Another issue is that creating test data in the body of each test might be very difficult. </w:t>
+      </w:r>
+      <w:r>
+        <w:t xml:space="preserve">If I made this sample code a little more realistic, then </w:t>
+      </w:r>
+      <w:r>
+        <w:t xml:space="preserve">creating a data entry form </w:t>
+      </w:r>
+      <w:r>
+        <w:t xml:space="preserve">would </w:t>
+      </w:r>
+      <w:r>
+        <w:t xml:space="preserve">require </w:t>
+      </w:r>
+      <w:r>
+        <w:t>this thing called a Credential as well as the Member that owns it.</w:t>
+      </w:r>
+    </w:p>
+    <w:p>
+      <w:r>
         <w:lastRenderedPageBreak/>
-        <w:t>that would break other tests</w:t>
-      </w:r>
-      <w:r>
-        <w:t xml:space="preserve">. It’s fine if a test loads up </w:t>
-      </w:r>
-      <w:r>
-        <w:t xml:space="preserve">that generic data form and adds some fields to it, as long as that doesn’t prevent </w:t>
-      </w:r>
-      <w:r>
-        <w:rPr>
-          <w:i/>
-        </w:rPr>
-        <w:t xml:space="preserve">other </w:t>
-      </w:r>
-      <w:r>
-        <w:t xml:space="preserve">tests from doing the same thing. </w:t>
-      </w:r>
-      <w:r>
-        <w:t xml:space="preserve">But it’s NOT OK if a test </w:t>
-      </w:r>
-      <w:r>
-        <w:t>deletes that pre-existing data form because that will obviously break other tests.</w:t>
-      </w:r>
-    </w:p>
-    <w:p>
-      <w:r>
-        <w:t xml:space="preserve">(click for “if you </w:t>
-      </w:r>
-      <w:r>
-        <w:rPr>
-          <w:i/>
-        </w:rPr>
-        <w:t>must</w:t>
-      </w:r>
-      <w:r>
-        <w:t>”)</w:t>
-      </w:r>
-      <w:r>
-        <w:br/>
-      </w:r>
-      <w:r>
-        <w:br/>
-      </w:r>
-      <w:r>
-        <w:t xml:space="preserve">I want to be clear: using pre-existing data sucks. It’s a bad idea. </w:t>
-      </w:r>
-      <w:r>
-        <w:t xml:space="preserve">You’re </w:t>
-      </w:r>
-      <w:r>
-        <w:t xml:space="preserve">depending or </w:t>
-      </w:r>
-      <w:r>
-        <w:t xml:space="preserve">modifying global data in each test and that’s an approach </w:t>
-      </w:r>
-      <w:r>
-        <w:t xml:space="preserve">full of pitfalls and </w:t>
-      </w:r>
-      <w:proofErr w:type="spellStart"/>
-      <w:r>
-        <w:t>gotchas</w:t>
-      </w:r>
-      <w:proofErr w:type="spellEnd"/>
-      <w:r>
-        <w:t>.</w:t>
-      </w:r>
-      <w:r>
-        <w:t xml:space="preserve"> </w:t>
-      </w:r>
-      <w:r>
-        <w:t>If you do it, you should feel a little bit dirty.</w:t>
-      </w:r>
-    </w:p>
-    <w:p>
-      <w:r>
-        <w:t>H</w:t>
-      </w:r>
-      <w:r>
-        <w:t xml:space="preserve">owever, </w:t>
-      </w:r>
-      <w:r>
-        <w:t>“</w:t>
-      </w:r>
-      <w:proofErr w:type="spellStart"/>
-      <w:r>
-        <w:t>trade offs</w:t>
-      </w:r>
-      <w:proofErr w:type="spellEnd"/>
-      <w:r>
-        <w:t xml:space="preserve"> all the way down”. T</w:t>
-      </w:r>
-      <w:r>
-        <w:t xml:space="preserve">here </w:t>
-      </w:r>
-      <w:r>
-        <w:rPr>
-          <w:i/>
-        </w:rPr>
-        <w:t xml:space="preserve">are </w:t>
-      </w:r>
-      <w:r>
-        <w:t>cases where we have deliberately chosen those trade-offs versus other ones. And in those cases, aggressively following these rules has definitely helped</w:t>
-      </w:r>
-      <w:r>
-        <w:t xml:space="preserve"> us manage those trade-offs.</w:t>
-      </w:r>
-    </w:p>
-    <w:p>
-      <w:pPr>
-        <w:rPr>
-          <w:u w:val="single"/>
-        </w:rPr>
-      </w:pPr>
-      <w:r>
-        <w:rPr>
-          <w:u w:val="single"/>
-        </w:rPr>
-        <w:t xml:space="preserve"> </w:t>
-      </w:r>
-      <w:r>
-        <w:rPr>
-          <w:u w:val="single"/>
-        </w:rPr>
-        <w:t>(click for “create” test)</w:t>
-      </w:r>
-    </w:p>
-    <w:p>
-      <w:r>
-        <w:t xml:space="preserve">Let’s go back to that pretend test we’re trying to write, and instead of using pre-existing data, let’s have the test create </w:t>
-      </w:r>
-      <w:r>
-        <w:t>the data that it needs on the fly.</w:t>
-      </w:r>
-    </w:p>
-    <w:p>
-      <w:pPr>
-        <w:rPr>
-          <w:b/>
-        </w:rPr>
-      </w:pPr>
-      <w:r>
-        <w:t>The primary benefits of this approach are that (1) each test is totally independent of the others, and (2) tests are easier to read and maintain because all of the test context is described in the body of the test; there’s no global state that we’re making assumptions about.</w:t>
-      </w:r>
-      <w:r>
-        <w:t xml:space="preserve"> </w:t>
-      </w:r>
-    </w:p>
-    <w:p>
-      <w:r>
-        <w:t xml:space="preserve">The drawbacks here are equally significant. One issue is that every test that creates its own test data will leave behind permanent remnants after each test run. Depending on how much data is being created, </w:t>
-      </w:r>
-      <w:r>
-        <w:t>that might be a problem</w:t>
-      </w:r>
-      <w:r>
-        <w:t>. We tend to run our automated tests against the same local databases that we use for manual testing and we really don’t like seeing them fill up with reams and reams of junk data. Our data and integration tests get around this by wrapping each test in a database transaction that gets automatically rolled back to revert its changes, but there’s no easy way to do that with a UI test.</w:t>
-      </w:r>
-    </w:p>
-    <w:p>
-      <w:r>
-        <w:t xml:space="preserve">(click for difficult </w:t>
-      </w:r>
-      <w:proofErr w:type="spellStart"/>
-      <w:r>
-        <w:t>ctor</w:t>
-      </w:r>
-      <w:proofErr w:type="spellEnd"/>
-      <w:r>
-        <w:t>)</w:t>
-      </w:r>
-    </w:p>
-    <w:p>
-      <w:r>
-        <w:t xml:space="preserve">Another issue is that creating test data in the body of each test might be very difficult. </w:t>
-      </w:r>
-      <w:r>
-        <w:t xml:space="preserve">If I made this sample code a little more realistic, then </w:t>
-      </w:r>
-      <w:r>
-        <w:t xml:space="preserve">creating a data entry form </w:t>
-      </w:r>
-      <w:r>
-        <w:t xml:space="preserve">would </w:t>
-      </w:r>
-      <w:r>
-        <w:t xml:space="preserve">require </w:t>
-      </w:r>
-      <w:r>
-        <w:t>this thing called a Credential as well as the Member that owns it.</w:t>
-      </w:r>
-    </w:p>
-    <w:p>
-      <w:r>
         <w:t xml:space="preserve">(click for difficult </w:t>
       </w:r>
       <w:proofErr w:type="spellStart"/>
@@ -3437,7 +3490,6 @@
     </w:p>
     <w:p>
       <w:r>
-        <w:lastRenderedPageBreak/>
         <w:t xml:space="preserve">(click for difficult </w:t>
       </w:r>
       <w:proofErr w:type="spellStart"/>
@@ -3648,6 +3700,7 @@
     </w:p>
     <w:p>
       <w:r>
+        <w:lastRenderedPageBreak/>
         <w:t xml:space="preserve">This isn’t the </w:t>
       </w:r>
       <w:r>
@@ -3721,128 +3774,128 @@
     </w:p>
     <w:p>
       <w:r>
+        <w:t>(click for caching)</w:t>
+      </w:r>
+    </w:p>
+    <w:p>
+      <w:r>
+        <w:t xml:space="preserve">There’s one other problem that you might run into when creating data in the body of each test, and that’s caching. If the website is caching data, and your tests are making changes to that data behind the scenes, </w:t>
+      </w:r>
+      <w:r>
+        <w:t xml:space="preserve">you’re going to need some way to refresh that </w:t>
+      </w:r>
+      <w:r>
+        <w:t xml:space="preserve">web </w:t>
+      </w:r>
+      <w:r>
+        <w:t xml:space="preserve">cache before accessing </w:t>
+      </w:r>
+      <w:r>
+        <w:t xml:space="preserve">the </w:t>
+      </w:r>
+      <w:r>
+        <w:t>data through the UI.</w:t>
+      </w:r>
+    </w:p>
+    <w:p>
+      <w:r>
+        <w:t>We’ve addressed this by creating an endpoint in our app that will refresh the cache, and we’ve added a “</w:t>
+      </w:r>
+      <w:proofErr w:type="spellStart"/>
+      <w:r>
+        <w:t>refreshCache</w:t>
+      </w:r>
+      <w:proofErr w:type="spellEnd"/>
+      <w:r>
+        <w:t xml:space="preserve">” method to our base test class. Any test that creates data of a cached type can call this method to issue </w:t>
+      </w:r>
+      <w:r>
+        <w:t xml:space="preserve">an </w:t>
+      </w:r>
+      <w:r>
+        <w:t xml:space="preserve">AJAX </w:t>
+      </w:r>
+      <w:r>
+        <w:t>request to that endpoint</w:t>
+      </w:r>
+      <w:r>
+        <w:t xml:space="preserve"> to synchronize everything</w:t>
+      </w:r>
+      <w:r>
+        <w:t>.</w:t>
+      </w:r>
+    </w:p>
+    <w:p>
+      <w:pPr>
+        <w:rPr>
+          <w:u w:val="single"/>
+        </w:rPr>
+      </w:pPr>
+      <w:r>
+        <w:rPr>
+          <w:u w:val="single"/>
+        </w:rPr>
+        <w:t>Summary</w:t>
+      </w:r>
+    </w:p>
+    <w:p>
+      <w:r>
+        <w:t xml:space="preserve">To summarize, using existing data can make individual tests easier to write, as long as the data you want to use already exists in your test database, but it can make tests harder to maintain over time. Staging the data in the first place can be a pain, and it can be really difficult to manage and classify all of those existing entities in a usable way. And if your tests need to </w:t>
+      </w:r>
+      <w:r>
+        <w:rPr>
+          <w:i/>
+        </w:rPr>
+        <w:t xml:space="preserve">modify </w:t>
+      </w:r>
+      <w:r>
+        <w:t>data then you run the risk that one test changes data that could impact another test.</w:t>
+      </w:r>
+    </w:p>
+    <w:p>
+      <w:r>
+        <w:t xml:space="preserve">Writing each test to create its own test data is </w:t>
+      </w:r>
+      <w:r>
+        <w:rPr>
+          <w:i/>
+        </w:rPr>
+        <w:t xml:space="preserve">usually </w:t>
+      </w:r>
+      <w:r>
+        <w:t xml:space="preserve">the better approach. It makes the tests easier to read and understand and avoids all the headaches of global data, but it can also make tests harder to write </w:t>
+      </w:r>
+      <w:r>
+        <w:t xml:space="preserve">if you have a large or complex object graph. Also, </w:t>
+      </w:r>
+      <w:r>
+        <w:t>every time you run the test suite you’ll end up with a ream of newly created junk data in the database. To mitigate those issues, invest in a library of data creation helpers to simplify the test authoring and invest in some tools or utilities that can easily restore the database to a known clean state on demand.</w:t>
+      </w:r>
+    </w:p>
+    <w:p>
+      <w:r>
+        <w:t xml:space="preserve">For example, we have a single command line utility that we can execute that will delete our local database, restore it from the most recent snapshot in source control, and then re-apply any </w:t>
+      </w:r>
+      <w:r>
+        <w:t>migration scripts from the local working copy. That allows us to quickly and easily discard all of that junk data and get back to a clean state.</w:t>
+      </w:r>
+    </w:p>
+    <w:p>
+      <w:r>
+        <w:t>Those helpers and automation scripts aren’t free and may take a little bit of effort, but they are crucial to making this approach succeed over time.</w:t>
+      </w:r>
+    </w:p>
+    <w:p>
+      <w:pPr>
+        <w:rPr>
+          <w:u w:val="single"/>
+        </w:rPr>
+      </w:pPr>
+      <w:r>
+        <w:rPr>
+          <w:u w:val="single"/>
+        </w:rPr>
         <w:lastRenderedPageBreak/>
-        <w:t>(click for caching)</w:t>
-      </w:r>
-    </w:p>
-    <w:p>
-      <w:r>
-        <w:t xml:space="preserve">There’s one other problem that you might run into when creating data in the body of each test, and that’s caching. If the website is caching data, and your tests are making changes to that data behind the scenes, </w:t>
-      </w:r>
-      <w:r>
-        <w:t xml:space="preserve">you’re going to need some way to refresh that </w:t>
-      </w:r>
-      <w:r>
-        <w:t xml:space="preserve">web </w:t>
-      </w:r>
-      <w:r>
-        <w:t xml:space="preserve">cache before accessing </w:t>
-      </w:r>
-      <w:r>
-        <w:t xml:space="preserve">the </w:t>
-      </w:r>
-      <w:r>
-        <w:t>data through the UI.</w:t>
-      </w:r>
-    </w:p>
-    <w:p>
-      <w:r>
-        <w:t>We’ve addressed this by creating an endpoint in our app that will refresh the cache, and we’ve added a “</w:t>
-      </w:r>
-      <w:proofErr w:type="spellStart"/>
-      <w:r>
-        <w:t>refreshCache</w:t>
-      </w:r>
-      <w:proofErr w:type="spellEnd"/>
-      <w:r>
-        <w:t xml:space="preserve">” method to our base test class. Any test that creates data of a cached type can call this method to issue </w:t>
-      </w:r>
-      <w:r>
-        <w:t xml:space="preserve">an </w:t>
-      </w:r>
-      <w:r>
-        <w:t xml:space="preserve">AJAX </w:t>
-      </w:r>
-      <w:r>
-        <w:t>request to that endpoint</w:t>
-      </w:r>
-      <w:r>
-        <w:t xml:space="preserve"> to synchronize everything</w:t>
-      </w:r>
-      <w:r>
-        <w:t>.</w:t>
-      </w:r>
-    </w:p>
-    <w:p>
-      <w:pPr>
-        <w:rPr>
-          <w:u w:val="single"/>
-        </w:rPr>
-      </w:pPr>
-      <w:r>
-        <w:rPr>
-          <w:u w:val="single"/>
-        </w:rPr>
-        <w:t>Summary</w:t>
-      </w:r>
-    </w:p>
-    <w:p>
-      <w:r>
-        <w:t xml:space="preserve">To summarize, using existing data can make individual tests easier to write, as long as the data you want to use already exists in your test database, but it can make tests harder to maintain over time. Staging the data in the first place can be a pain, and it can be really difficult to manage and classify all of those existing entities in a usable way. And if your tests need to </w:t>
-      </w:r>
-      <w:r>
-        <w:rPr>
-          <w:i/>
-        </w:rPr>
-        <w:t xml:space="preserve">modify </w:t>
-      </w:r>
-      <w:r>
-        <w:t>data then you run the risk that one test changes data that could impact another test.</w:t>
-      </w:r>
-    </w:p>
-    <w:p>
-      <w:r>
-        <w:t xml:space="preserve">Writing each test to create its own test data is </w:t>
-      </w:r>
-      <w:r>
-        <w:rPr>
-          <w:i/>
-        </w:rPr>
-        <w:t xml:space="preserve">usually </w:t>
-      </w:r>
-      <w:r>
-        <w:t xml:space="preserve">the better approach. It makes the tests easier to read and understand and avoids all the headaches of global data, but it can also make tests harder to write </w:t>
-      </w:r>
-      <w:r>
-        <w:t xml:space="preserve">if you have a large or complex object graph. Also, </w:t>
-      </w:r>
-      <w:r>
-        <w:t>every time you run the test suite you’ll end up with a ream of newly created junk data in the database. To mitigate those issues, invest in a library of data creation helpers to simplify the test authoring and invest in some tools or utilities that can easily restore the database to a known clean state on demand.</w:t>
-      </w:r>
-    </w:p>
-    <w:p>
-      <w:r>
-        <w:t xml:space="preserve">For example, we have a single command line utility that we can execute that will delete our local database, restore it from the most recent snapshot in source control, and then re-apply any </w:t>
-      </w:r>
-      <w:r>
-        <w:t>migration scripts from the local working copy. That allows us to quickly and easily discard all of that junk data and get back to a clean state.</w:t>
-      </w:r>
-    </w:p>
-    <w:p>
-      <w:r>
-        <w:t>Those helpers and automation scripts aren’t free and may take a little bit of effort, but they are crucial to making this approach succeed over time.</w:t>
-      </w:r>
-    </w:p>
-    <w:p>
-      <w:pPr>
-        <w:rPr>
-          <w:u w:val="single"/>
-        </w:rPr>
-      </w:pPr>
-      <w:r>
-        <w:rPr>
-          <w:u w:val="single"/>
-        </w:rPr>
         <w:t xml:space="preserve">(click: </w:t>
       </w:r>
       <w:r>
@@ -3938,161 +3991,161 @@
     </w:p>
     <w:p>
       <w:r>
+        <w:t xml:space="preserve">And truthfully, if those were the only 3 tests that you wrote for that feature, it’s a decent </w:t>
+      </w:r>
+      <w:r>
+        <w:t xml:space="preserve">and pragmatic </w:t>
+      </w:r>
+      <w:r>
+        <w:t xml:space="preserve">approach. </w:t>
+      </w:r>
+      <w:r>
+        <w:t xml:space="preserve">This nice, clean little package is self-contained, covers a logical progression within the application, </w:t>
+      </w:r>
+      <w:r>
+        <w:t xml:space="preserve">it doesn’t depend on pre-existing data, and it cleans up after itself at the end. </w:t>
+      </w:r>
+    </w:p>
+    <w:p>
+      <w:r>
+        <w:t xml:space="preserve">The problems creep in when you start adding additional tests </w:t>
+      </w:r>
+      <w:r>
+        <w:t>and that nice, clean little package gets bloated.</w:t>
+      </w:r>
+    </w:p>
+    <w:p>
+      <w:r>
+        <w:t>(click)</w:t>
+      </w:r>
+    </w:p>
+    <w:p>
+      <w:r>
+        <w:t>Presumably, Widgets have some purpose in the system</w:t>
+      </w:r>
+      <w:r>
+        <w:t xml:space="preserve"> beyond the CRUD screens</w:t>
+      </w:r>
+      <w:r>
+        <w:t xml:space="preserve">, so </w:t>
+      </w:r>
+      <w:r>
+        <w:t xml:space="preserve">next you’ll probably want a test that goes to a completely different part of the system and uses </w:t>
+      </w:r>
+      <w:r>
+        <w:t>that new</w:t>
+      </w:r>
+      <w:r>
+        <w:t xml:space="preserve"> Widget in some way. Why not just insert that test between the Edit and Delete cases</w:t>
+      </w:r>
+      <w:r>
+        <w:t>, since it’s still just building on top of what already exists?</w:t>
+      </w:r>
+    </w:p>
+    <w:p>
+      <w:r>
+        <w:t>(click</w:t>
+      </w:r>
+      <w:r>
+        <w:t>)</w:t>
+      </w:r>
+    </w:p>
+    <w:p>
+      <w:pPr>
+        <w:rPr>
+          <w:b/>
+        </w:rPr>
+      </w:pPr>
+      <w:r>
+        <w:t>And then later you add a new property to Widgets called “</w:t>
+      </w:r>
+      <w:r>
+        <w:t>Widget Type</w:t>
+      </w:r>
+      <w:r>
+        <w:t xml:space="preserve">”, and this property has some major impact on </w:t>
+      </w:r>
+      <w:r>
+        <w:t>the UI</w:t>
+      </w:r>
+      <w:r>
+        <w:t xml:space="preserve">. </w:t>
+      </w:r>
+      <w:proofErr w:type="gramStart"/>
+      <w:r>
+        <w:t>So</w:t>
+      </w:r>
+      <w:proofErr w:type="gramEnd"/>
+      <w:r>
+        <w:t xml:space="preserve"> then you modify the Create test so that it creates a Widget </w:t>
+      </w:r>
+      <w:r>
+        <w:t xml:space="preserve">of Type 1. After the test that uses the Type 1 widget you insert a new test that </w:t>
+      </w:r>
+      <w:r>
+        <w:rPr>
+          <w:i/>
+        </w:rPr>
+        <w:t xml:space="preserve">modifies </w:t>
+      </w:r>
+      <w:r>
+        <w:t xml:space="preserve">the Widget and changes it to Type 2, and then uses the Type 2 widget in the app. And then </w:t>
+      </w:r>
+      <w:r>
+        <w:t>you still end with the Delete.</w:t>
+      </w:r>
+      <w:r>
+        <w:t xml:space="preserve"> </w:t>
+      </w:r>
+    </w:p>
+    <w:p>
+      <w:r>
+        <w:t xml:space="preserve">In terms of overall test coverage </w:t>
+      </w:r>
+      <w:r>
+        <w:t xml:space="preserve">this is pretty </w:t>
+      </w:r>
+      <w:r>
+        <w:t xml:space="preserve">good, but </w:t>
+      </w:r>
+      <w:r>
+        <w:t xml:space="preserve">it’s no </w:t>
+      </w:r>
+      <w:r>
+        <w:t>longer a nice, neat little package. And if we keep following this pattern as we add more and more features it very quickly becomes a brittle, hard to maintain ball of mud.</w:t>
+      </w:r>
+    </w:p>
+    <w:p>
+      <w:r>
+        <w:t>(click for issue 1)</w:t>
+      </w:r>
+    </w:p>
+    <w:p>
+      <w:r>
+        <w:t xml:space="preserve">Tests written like this are hard to understand </w:t>
+      </w:r>
+      <w:r>
+        <w:t xml:space="preserve">because the only way to understand the starting point for one test is to understand the cumulative effect of all the tests that came before it. </w:t>
+      </w:r>
+    </w:p>
+    <w:p>
+      <w:r>
+        <w:t>(click for issue 2)</w:t>
+      </w:r>
+    </w:p>
+    <w:p>
+      <w:r>
+        <w:t>If any of these tests fails for any reason, every test that runs after it could fail as well. This sort of coupling between tests makes the suite as a whole much harder to maintain.</w:t>
+      </w:r>
+    </w:p>
+    <w:p>
+      <w:r>
+        <w:t>(click for issue 3)</w:t>
+      </w:r>
+    </w:p>
+    <w:p>
+      <w:r>
         <w:lastRenderedPageBreak/>
-        <w:t xml:space="preserve">And truthfully, if those were the only 3 tests that you wrote for that feature, it’s a decent </w:t>
-      </w:r>
-      <w:r>
-        <w:t xml:space="preserve">and pragmatic </w:t>
-      </w:r>
-      <w:r>
-        <w:t xml:space="preserve">approach. </w:t>
-      </w:r>
-      <w:r>
-        <w:t xml:space="preserve">This nice, clean little package is self-contained, covers a logical progression within the application, </w:t>
-      </w:r>
-      <w:r>
-        <w:t xml:space="preserve">it doesn’t depend on pre-existing data, and it cleans up after itself at the end. </w:t>
-      </w:r>
-    </w:p>
-    <w:p>
-      <w:r>
-        <w:t xml:space="preserve">The problems creep in when you start adding additional tests </w:t>
-      </w:r>
-      <w:r>
-        <w:t>and that nice, clean little package gets bloated.</w:t>
-      </w:r>
-    </w:p>
-    <w:p>
-      <w:r>
-        <w:t>(click)</w:t>
-      </w:r>
-    </w:p>
-    <w:p>
-      <w:r>
-        <w:t>Presumably, Widgets have some purpose in the system</w:t>
-      </w:r>
-      <w:r>
-        <w:t xml:space="preserve"> beyond the CRUD screens</w:t>
-      </w:r>
-      <w:r>
-        <w:t xml:space="preserve">, so </w:t>
-      </w:r>
-      <w:r>
-        <w:t xml:space="preserve">next you’ll probably want a test that goes to a completely different part of the system and uses </w:t>
-      </w:r>
-      <w:r>
-        <w:t>that new</w:t>
-      </w:r>
-      <w:r>
-        <w:t xml:space="preserve"> Widget in some way. Why not just insert that test between the Edit and Delete cases</w:t>
-      </w:r>
-      <w:r>
-        <w:t>, since it’s still just building on top of what already exists?</w:t>
-      </w:r>
-    </w:p>
-    <w:p>
-      <w:r>
-        <w:t>(click</w:t>
-      </w:r>
-      <w:r>
-        <w:t>)</w:t>
-      </w:r>
-    </w:p>
-    <w:p>
-      <w:pPr>
-        <w:rPr>
-          <w:b/>
-        </w:rPr>
-      </w:pPr>
-      <w:r>
-        <w:t>And then later you add a new property to Widgets called “</w:t>
-      </w:r>
-      <w:r>
-        <w:t>Widget Type</w:t>
-      </w:r>
-      <w:r>
-        <w:t xml:space="preserve">”, and this property has some major impact on </w:t>
-      </w:r>
-      <w:r>
-        <w:t>the UI</w:t>
-      </w:r>
-      <w:r>
-        <w:t xml:space="preserve">. </w:t>
-      </w:r>
-      <w:proofErr w:type="gramStart"/>
-      <w:r>
-        <w:t>So</w:t>
-      </w:r>
-      <w:proofErr w:type="gramEnd"/>
-      <w:r>
-        <w:t xml:space="preserve"> then you modify the Create test so that it creates a Widget </w:t>
-      </w:r>
-      <w:r>
-        <w:t xml:space="preserve">of Type 1. After the test that uses the Type 1 widget you insert a new test that </w:t>
-      </w:r>
-      <w:r>
-        <w:rPr>
-          <w:i/>
-        </w:rPr>
-        <w:t xml:space="preserve">modifies </w:t>
-      </w:r>
-      <w:r>
-        <w:t xml:space="preserve">the Widget and changes it to Type 2, and then uses the Type 2 widget in the app. And then </w:t>
-      </w:r>
-      <w:r>
-        <w:t>you still end with the Delete.</w:t>
-      </w:r>
-      <w:r>
-        <w:t xml:space="preserve"> </w:t>
-      </w:r>
-    </w:p>
-    <w:p>
-      <w:r>
-        <w:t xml:space="preserve">In terms of overall test coverage </w:t>
-      </w:r>
-      <w:r>
-        <w:t xml:space="preserve">this is pretty </w:t>
-      </w:r>
-      <w:r>
-        <w:t xml:space="preserve">good, but </w:t>
-      </w:r>
-      <w:r>
-        <w:t xml:space="preserve">it’s no </w:t>
-      </w:r>
-      <w:r>
-        <w:t>longer a nice, neat little package. And if we keep following this pattern as we add more and more features it very quickly becomes a brittle, hard to maintain ball of mud.</w:t>
-      </w:r>
-    </w:p>
-    <w:p>
-      <w:r>
-        <w:t>(click for issue 1)</w:t>
-      </w:r>
-    </w:p>
-    <w:p>
-      <w:r>
-        <w:t xml:space="preserve">Tests written like this are hard to understand </w:t>
-      </w:r>
-      <w:r>
-        <w:t xml:space="preserve">because the only way to understand the starting point for one test is to understand the cumulative effect of all the tests that came before it. </w:t>
-      </w:r>
-    </w:p>
-    <w:p>
-      <w:r>
-        <w:t>(click for issue 2)</w:t>
-      </w:r>
-    </w:p>
-    <w:p>
-      <w:r>
-        <w:t>If any of these tests fails for any reason, every test that runs after it could fail as well. This sort of coupling between tests makes the suite as a whole much harder to maintain.</w:t>
-      </w:r>
-    </w:p>
-    <w:p>
-      <w:r>
-        <w:t>(click for issue 3)</w:t>
-      </w:r>
-    </w:p>
-    <w:p>
-      <w:r>
         <w:t>T</w:t>
       </w:r>
       <w:r>
@@ -4158,232 +4211,344 @@
     </w:p>
     <w:p>
       <w:r>
+        <w:t xml:space="preserve">The last thing I want to </w:t>
+      </w:r>
+      <w:r>
+        <w:t>share with you is some techniques that we use to make our systems more easily testable through the UI.</w:t>
+      </w:r>
+    </w:p>
+    <w:p>
+      <w:r>
+        <w:t xml:space="preserve">The first technique is </w:t>
+      </w:r>
+      <w:r>
+        <w:t xml:space="preserve">basically a way of </w:t>
+      </w:r>
+      <w:r>
+        <w:rPr>
+          <w:i/>
+        </w:rPr>
+        <w:t xml:space="preserve">avoiding </w:t>
+      </w:r>
+      <w:r>
+        <w:t>UI tests by designing your code to be unit or integration testable instead, because it</w:t>
+      </w:r>
+      <w:r>
+        <w:t>’</w:t>
+      </w:r>
+      <w:r>
+        <w:t>s easier to unit test a view model than UI test through the browser.</w:t>
+      </w:r>
+    </w:p>
+    <w:p>
+      <w:r>
+        <w:t xml:space="preserve">(click for </w:t>
+      </w:r>
+      <w:r>
+        <w:t>view</w:t>
+      </w:r>
+      <w:r>
+        <w:t>)</w:t>
+      </w:r>
+    </w:p>
+    <w:p>
+      <w:r>
+        <w:t xml:space="preserve">A common scenario we encounter is a requirement that some piece of information is hidden or visible based upon some other condition. </w:t>
+      </w:r>
+    </w:p>
+    <w:p>
+      <w:r>
+        <w:t xml:space="preserve">For example, let’s say that if a user has an active license then </w:t>
+      </w:r>
+      <w:r>
+        <w:t xml:space="preserve">their license end date </w:t>
+      </w:r>
+      <w:r>
+        <w:t>should be displayed on their My Account page. If they aren’t licensed then we show some default text otherwise.</w:t>
+      </w:r>
+    </w:p>
+    <w:p>
+      <w:r>
+        <w:t>If this rule is important enough that it justifies a test, the only way to do that is through a UI test, and the UI test would look like this:</w:t>
+      </w:r>
+    </w:p>
+    <w:p>
+      <w:r>
+        <w:t>(click for UI test)</w:t>
+      </w:r>
+    </w:p>
+    <w:p>
+      <w:proofErr w:type="gramStart"/>
+      <w:r>
+        <w:t>F</w:t>
+      </w:r>
+      <w:r>
+        <w:t>irst</w:t>
+      </w:r>
+      <w:proofErr w:type="gramEnd"/>
+      <w:r>
+        <w:t xml:space="preserve"> we have to create </w:t>
+      </w:r>
+      <w:r>
+        <w:t xml:space="preserve">a new user in the database, save it, spin up the browser, </w:t>
+      </w:r>
+      <w:r>
+        <w:t xml:space="preserve">log in as that user, </w:t>
+      </w:r>
+      <w:r>
+        <w:t xml:space="preserve">navigate to </w:t>
+      </w:r>
+      <w:r>
+        <w:t xml:space="preserve">the </w:t>
+      </w:r>
+      <w:r>
+        <w:t xml:space="preserve">My Account page, and </w:t>
+      </w:r>
+      <w:r>
+        <w:t xml:space="preserve">then utilize a </w:t>
+      </w:r>
+      <w:proofErr w:type="spellStart"/>
+      <w:r>
+        <w:t>PageObject</w:t>
+      </w:r>
+      <w:proofErr w:type="spellEnd"/>
+      <w:r>
+        <w:t xml:space="preserve"> to access the HTML element representing the email.</w:t>
+      </w:r>
+    </w:p>
+    <w:p>
+      <w:r>
+        <w:t>(click for negative case)</w:t>
+      </w:r>
+    </w:p>
+    <w:p>
+      <w:r>
+        <w:t xml:space="preserve">We’ll probably </w:t>
+      </w:r>
+      <w:r>
+        <w:t xml:space="preserve">also </w:t>
+      </w:r>
+      <w:r>
+        <w:t xml:space="preserve">want </w:t>
+      </w:r>
+      <w:r>
+        <w:t xml:space="preserve">to </w:t>
+      </w:r>
+      <w:r>
+        <w:t xml:space="preserve">test the negative case, in which the </w:t>
+      </w:r>
+      <w:r>
+        <w:t xml:space="preserve">dates do </w:t>
+      </w:r>
+      <w:r>
+        <w:t xml:space="preserve">NOT show up if the user </w:t>
+      </w:r>
+      <w:r>
+        <w:t xml:space="preserve">is not licensed, which means </w:t>
+      </w:r>
+      <w:r>
+        <w:t xml:space="preserve">creating a second copy of this test and </w:t>
+      </w:r>
+      <w:r>
+        <w:t>having a second UI test repeat the whole process.</w:t>
+      </w:r>
+    </w:p>
+    <w:p>
+      <w:r>
+        <w:t>(click for refactored view</w:t>
+      </w:r>
+      <w:r>
+        <w:t xml:space="preserve"> + test</w:t>
+      </w:r>
+      <w:r>
+        <w:t>)</w:t>
+      </w:r>
+    </w:p>
+    <w:p>
+      <w:r>
+        <w:t xml:space="preserve">Alternatively, we could </w:t>
+      </w:r>
+      <w:r>
+        <w:t>move that logic into a method on the view model and then test that m</w:t>
+      </w:r>
+      <w:r>
+        <w:t>ethod directly with a unit test, which is much easier to write and way faster to execute.</w:t>
+      </w:r>
+    </w:p>
+    <w:p>
+      <w:r>
+        <w:t xml:space="preserve">(click for </w:t>
+      </w:r>
+      <w:proofErr w:type="spellStart"/>
+      <w:r>
+        <w:t>TestCase</w:t>
+      </w:r>
+      <w:proofErr w:type="spellEnd"/>
+      <w:r>
+        <w:t>)</w:t>
+      </w:r>
+    </w:p>
+    <w:p>
+      <w:r>
+        <w:t xml:space="preserve">Extracting code into unit tests really pays off when you’re testing multiple permutations of something because you can </w:t>
+      </w:r>
+      <w:proofErr w:type="spellStart"/>
+      <w:r>
+        <w:t>parametertize</w:t>
+      </w:r>
+      <w:proofErr w:type="spellEnd"/>
+      <w:r>
+        <w:t xml:space="preserve"> the test, and now we have a single test that covers both the positive and negative cases and will execute in a fraction of the UI test.</w:t>
+      </w:r>
+    </w:p>
+    <w:p>
+      <w:pPr>
+        <w:jc w:val="both"/>
+      </w:pPr>
+      <w:r>
         <w:lastRenderedPageBreak/>
-        <w:t xml:space="preserve">The last thing I want to </w:t>
-      </w:r>
-      <w:r>
-        <w:t>share with you is some techniques that we use to make our systems more easily testable through the UI.</w:t>
-      </w:r>
-    </w:p>
-    <w:p>
-      <w:r>
-        <w:t xml:space="preserve">The first technique is </w:t>
-      </w:r>
-      <w:r>
-        <w:t xml:space="preserve">basically a way of </w:t>
+        <w:t>You can’t always get away with this</w:t>
+      </w:r>
+      <w:r>
+        <w:t xml:space="preserve">. </w:t>
+      </w:r>
+      <w:r>
+        <w:t xml:space="preserve">This works best when you’re testing HTML that’s rendered on the server, rather than on the client, and unit tests </w:t>
+      </w:r>
+      <w:r>
+        <w:t xml:space="preserve">won’t detect if the string is being output, but then hidden with CSS or removed from the DOM with JavaScript. </w:t>
+      </w:r>
+      <w:r>
+        <w:t xml:space="preserve">That’s where your critical thinking comes into play – if the feature in question is on a highly dynamic page with lots of runtime complexity then maybe </w:t>
+      </w:r>
+      <w:r>
+        <w:t xml:space="preserve">a </w:t>
+      </w:r>
+      <w:r>
+        <w:t xml:space="preserve">UI test makes sense. </w:t>
+      </w:r>
+    </w:p>
+    <w:p>
+      <w:pPr>
+        <w:jc w:val="both"/>
+      </w:pPr>
+      <w:r>
+        <w:t xml:space="preserve">But if the feature in question is a simple HTML details page then </w:t>
+      </w:r>
+      <w:r>
+        <w:t>you’re much better off keeping your views simple and stupid and putting formatting logic where it can be unit tested instead.</w:t>
+      </w:r>
+    </w:p>
+    <w:p>
+      <w:r>
+        <w:rPr>
+          <w:u w:val="single"/>
+        </w:rPr>
+        <w:t>(click for CSS classes)</w:t>
+      </w:r>
+    </w:p>
+    <w:p>
+      <w:r>
+        <w:t xml:space="preserve">The second technique I want to talk about has to do with how your UI tests </w:t>
+      </w:r>
+      <w:r>
+        <w:t>interact with the DOM.</w:t>
+      </w:r>
+    </w:p>
+    <w:p>
+      <w:r>
+        <w:t xml:space="preserve">When we first started writing UI tests, people tried to write the test without making any changes to the UI code. When the HTML was complex, and the test needed to be very specific about what is was referencing, we ended up with </w:t>
+      </w:r>
+      <w:proofErr w:type="spellStart"/>
+      <w:r>
+        <w:t>PageObject</w:t>
+      </w:r>
+      <w:proofErr w:type="spellEnd"/>
+      <w:r>
+        <w:t xml:space="preserve"> references </w:t>
+      </w:r>
+      <w:r>
+        <w:t>like this</w:t>
+      </w:r>
+      <w:r>
+        <w:t>.</w:t>
+      </w:r>
+    </w:p>
+    <w:p>
+      <w:r>
+        <w:t>(click for ugly CSS)</w:t>
+      </w:r>
+    </w:p>
+    <w:p>
+      <w:r>
+        <w:t xml:space="preserve">This is looking for a link inside of </w:t>
+      </w:r>
+      <w:proofErr w:type="gramStart"/>
+      <w:r>
+        <w:t>a the</w:t>
+      </w:r>
+      <w:proofErr w:type="gramEnd"/>
+      <w:r>
+        <w:t xml:space="preserve"> first span inside of a td that is part of a table row with a specific class.</w:t>
+      </w:r>
+    </w:p>
+    <w:p>
+      <w:r>
+        <w:t xml:space="preserve">Hopefully you can already see why this would be brittle, because even a </w:t>
+      </w:r>
+      <w:r>
+        <w:t>tiny change to the HTML structure</w:t>
+      </w:r>
+      <w:r>
+        <w:t>, such as changing this span to a div,</w:t>
+      </w:r>
+      <w:r>
+        <w:t xml:space="preserve"> could break the test.</w:t>
+      </w:r>
+    </w:p>
+    <w:p>
+      <w:r>
+        <w:t>(click for refactored)</w:t>
+      </w:r>
+    </w:p>
+    <w:p>
+      <w:r>
+        <w:t>As a result, we started using UI-test-specific markers which look like this: “selenium-foo-bar” and “data-selenium-</w:t>
+      </w:r>
+      <w:proofErr w:type="spellStart"/>
+      <w:r>
+        <w:t>baz</w:t>
+      </w:r>
+      <w:proofErr w:type="spellEnd"/>
+      <w:r>
+        <w:t xml:space="preserve">=’42’”. </w:t>
+      </w:r>
+    </w:p>
+    <w:p>
+      <w:r>
+        <w:t>The “selenium” prefix means that these CSS classes are not to be used for styling, and the data elements are not to be used in any JavaScript (other than script executed by a UI test). Developers are encouraged to add these markers to a page whenever it simplifies a DOM lookup for a test.</w:t>
+      </w:r>
+    </w:p>
+    <w:p>
+      <w:r>
+        <w:t xml:space="preserve">I’m not saying that we </w:t>
       </w:r>
       <w:r>
         <w:rPr>
           <w:i/>
         </w:rPr>
-        <w:t xml:space="preserve">avoiding </w:t>
-      </w:r>
-      <w:r>
-        <w:t>UI tests by designing your code to be unit or integration testable instead, because it</w:t>
-      </w:r>
-      <w:r>
-        <w:t>’</w:t>
-      </w:r>
-      <w:r>
-        <w:t>s easier to unit test a view model than UI test through the browser.</w:t>
-      </w:r>
-    </w:p>
-    <w:p>
-      <w:r>
-        <w:t xml:space="preserve">(click for </w:t>
-      </w:r>
-      <w:r>
-        <w:t>view</w:t>
-      </w:r>
-      <w:r>
-        <w:t>)</w:t>
-      </w:r>
-    </w:p>
-    <w:p>
-      <w:r>
-        <w:t xml:space="preserve">A common scenario we encounter is a requirement that some piece of information is hidden or visible based upon some other condition. </w:t>
-      </w:r>
-    </w:p>
-    <w:p>
-      <w:r>
-        <w:t xml:space="preserve">For example, let’s say that if a user has an active license then </w:t>
-      </w:r>
-      <w:r>
-        <w:t xml:space="preserve">their license end date </w:t>
-      </w:r>
-      <w:r>
-        <w:t>should be displayed on their My Account page. If they aren’t licensed then we show some default text otherwise.</w:t>
-      </w:r>
-    </w:p>
-    <w:p>
-      <w:r>
-        <w:t>If this rule is important enough that it justifies a test, the only way to do that is through a UI test, and the UI test would look like this:</w:t>
-      </w:r>
-    </w:p>
-    <w:p>
-      <w:r>
-        <w:t>(click for UI test)</w:t>
-      </w:r>
-    </w:p>
-    <w:p>
-      <w:proofErr w:type="gramStart"/>
-      <w:r>
-        <w:t>F</w:t>
-      </w:r>
-      <w:r>
-        <w:t>irst</w:t>
-      </w:r>
-      <w:proofErr w:type="gramEnd"/>
-      <w:r>
-        <w:t xml:space="preserve"> we have to create </w:t>
-      </w:r>
-      <w:r>
-        <w:t xml:space="preserve">a new user in the database, save it, spin up the browser, </w:t>
-      </w:r>
-      <w:r>
-        <w:t xml:space="preserve">log in as that user, </w:t>
-      </w:r>
-      <w:r>
-        <w:t xml:space="preserve">navigate to </w:t>
-      </w:r>
-      <w:r>
-        <w:t xml:space="preserve">the </w:t>
-      </w:r>
-      <w:r>
-        <w:t xml:space="preserve">My Account page, and </w:t>
-      </w:r>
-      <w:r>
-        <w:t xml:space="preserve">then utilize a </w:t>
-      </w:r>
-      <w:proofErr w:type="spellStart"/>
-      <w:r>
-        <w:t>PageObject</w:t>
-      </w:r>
-      <w:proofErr w:type="spellEnd"/>
-      <w:r>
-        <w:t xml:space="preserve"> to access the HTML element representing the email.</w:t>
-      </w:r>
-    </w:p>
-    <w:p>
-      <w:r>
-        <w:t>(click for negative case)</w:t>
-      </w:r>
-    </w:p>
-    <w:p>
-      <w:r>
-        <w:t xml:space="preserve">We’ll probably </w:t>
-      </w:r>
-      <w:r>
-        <w:t xml:space="preserve">also </w:t>
-      </w:r>
-      <w:r>
-        <w:t xml:space="preserve">want </w:t>
-      </w:r>
-      <w:r>
-        <w:t xml:space="preserve">to </w:t>
-      </w:r>
-      <w:r>
-        <w:t xml:space="preserve">test the negative case, in which the </w:t>
-      </w:r>
-      <w:r>
-        <w:t xml:space="preserve">dates do </w:t>
-      </w:r>
-      <w:r>
-        <w:t xml:space="preserve">NOT show up if the user </w:t>
-      </w:r>
-      <w:r>
-        <w:t xml:space="preserve">is not licensed, which means </w:t>
-      </w:r>
-      <w:r>
-        <w:t xml:space="preserve">creating a second copy of this test and </w:t>
-      </w:r>
-      <w:r>
-        <w:t>having a second UI test repeat the whole process.</w:t>
-      </w:r>
-    </w:p>
-    <w:p>
-      <w:r>
-        <w:t>(click for refactored view</w:t>
-      </w:r>
-      <w:r>
-        <w:t xml:space="preserve"> + test</w:t>
-      </w:r>
-      <w:r>
-        <w:t>)</w:t>
-      </w:r>
-    </w:p>
-    <w:p>
-      <w:r>
-        <w:t xml:space="preserve">Alternatively, we could </w:t>
-      </w:r>
-      <w:r>
-        <w:t>move that logic into a method on the view model and then test that m</w:t>
-      </w:r>
-      <w:r>
-        <w:t>ethod directly with a unit test, which is much easier to write and way faster to execute.</w:t>
-      </w:r>
-    </w:p>
-    <w:p>
-      <w:r>
-        <w:t xml:space="preserve">(click for </w:t>
-      </w:r>
-      <w:proofErr w:type="spellStart"/>
-      <w:r>
-        <w:t>TestCase</w:t>
-      </w:r>
-      <w:proofErr w:type="spellEnd"/>
-      <w:r>
-        <w:t>)</w:t>
-      </w:r>
-    </w:p>
-    <w:p>
-      <w:r>
-        <w:t xml:space="preserve">Extracting code into unit tests really pays off when you’re testing multiple permutations of something because you can </w:t>
-      </w:r>
-      <w:proofErr w:type="spellStart"/>
-      <w:r>
-        <w:t>parametertize</w:t>
-      </w:r>
-      <w:proofErr w:type="spellEnd"/>
-      <w:r>
-        <w:t xml:space="preserve"> the test, and now we have a single test that covers both the positive and negative cases and will execute in a fraction of the UI test.</w:t>
-      </w:r>
-    </w:p>
-    <w:p>
-      <w:pPr>
-        <w:jc w:val="both"/>
-      </w:pPr>
-      <w:r>
-        <w:t>You can’t always get away with this</w:t>
-      </w:r>
-      <w:r>
-        <w:t xml:space="preserve">. </w:t>
-      </w:r>
-      <w:r>
-        <w:t xml:space="preserve">This works best when you’re testing HTML that’s rendered on the server, rather than on the client, and unit tests </w:t>
-      </w:r>
-      <w:r>
-        <w:t xml:space="preserve">won’t detect if the string is being output, but then hidden with CSS or removed from the DOM with JavaScript. </w:t>
-      </w:r>
-      <w:r>
-        <w:t xml:space="preserve">That’s where your critical thinking comes into play – if the feature in question is on a highly dynamic page with lots of runtime complexity then maybe </w:t>
-      </w:r>
-      <w:r>
-        <w:t xml:space="preserve">a </w:t>
-      </w:r>
-      <w:r>
-        <w:t xml:space="preserve">UI test makes sense. </w:t>
-      </w:r>
-    </w:p>
-    <w:p>
-      <w:pPr>
-        <w:jc w:val="both"/>
-      </w:pPr>
-      <w:r>
-        <w:t xml:space="preserve">But if the feature in question is a simple HTML details page then </w:t>
-      </w:r>
-      <w:r>
-        <w:t>you’re much better off keeping your views simple and stupid and putting formatting logic where it can be unit tested instead.</w:t>
+        <w:t xml:space="preserve">never </w:t>
+      </w:r>
+      <w:r>
+        <w:t>use normal CSS classes in a test, it just depends on the purpose of the test. If the whole point of the test is to verify that a</w:t>
+      </w:r>
+      <w:r>
+        <w:t>n element with a specific class exists, then obviously you should just test for that class.</w:t>
+      </w:r>
+    </w:p>
+    <w:p>
+      <w:r>
+        <w:t>But if there is no natural CSS class or ID that makes the test easy, then don’t do something fragile like testing a complex dependency chain or searching for a specific piece of text when you could search for one of these markers instead.</w:t>
       </w:r>
     </w:p>
     <w:p>
@@ -4391,138 +4556,29 @@
         <w:rPr>
           <w:u w:val="single"/>
         </w:rPr>
-        <w:t>(click for CSS classes)</w:t>
-      </w:r>
-    </w:p>
-    <w:p>
-      <w:r>
-        <w:t xml:space="preserve">The second technique I want to talk about has to do with how your UI tests </w:t>
-      </w:r>
-      <w:r>
-        <w:t>interact with the DOM.</w:t>
-      </w:r>
-    </w:p>
-    <w:p>
+        <w:t>Test harnesses</w:t>
+      </w:r>
+    </w:p>
+    <w:p>
+      <w:r>
+        <w:t>The next technique I want to talk about is test harnesses.</w:t>
+      </w:r>
+    </w:p>
+    <w:p>
+      <w:r>
+        <w:t xml:space="preserve">Because my system is so dynamic and configurable, it’s not always easy to get to a page or context where a given feature is used. </w:t>
+      </w:r>
+    </w:p>
+    <w:p>
+      <w:r>
+        <w:t xml:space="preserve">For instance, </w:t>
+      </w:r>
+      <w:r>
+        <w:t xml:space="preserve">we support lots of different types of data input fields on our data entry forms, and some of them are pretty complex. But the only way to see it in the browser is to create an application process, </w:t>
+      </w:r>
       <w:r>
         <w:lastRenderedPageBreak/>
-        <w:t xml:space="preserve">When we first started writing UI tests, people tried to write the test without making any changes to the UI code. When the HTML was complex, and the test needed to be very specific about what is was referencing, we ended up with </w:t>
-      </w:r>
-      <w:proofErr w:type="spellStart"/>
-      <w:r>
-        <w:t>PageObject</w:t>
-      </w:r>
-      <w:proofErr w:type="spellEnd"/>
-      <w:r>
-        <w:t xml:space="preserve"> references </w:t>
-      </w:r>
-      <w:r>
-        <w:t>like this</w:t>
-      </w:r>
-      <w:r>
-        <w:t>.</w:t>
-      </w:r>
-    </w:p>
-    <w:p>
-      <w:r>
-        <w:t>(click for ugly CSS)</w:t>
-      </w:r>
-    </w:p>
-    <w:p>
-      <w:r>
-        <w:t xml:space="preserve">This is looking for a link inside of </w:t>
-      </w:r>
-      <w:proofErr w:type="gramStart"/>
-      <w:r>
-        <w:t>a the</w:t>
-      </w:r>
-      <w:proofErr w:type="gramEnd"/>
-      <w:r>
-        <w:t xml:space="preserve"> first span inside of a td that is part of a table row with a specific class.</w:t>
-      </w:r>
-    </w:p>
-    <w:p>
-      <w:r>
-        <w:t xml:space="preserve">Hopefully you can already see why this would be brittle, because even a </w:t>
-      </w:r>
-      <w:r>
-        <w:t>tiny change to the HTML structure</w:t>
-      </w:r>
-      <w:r>
-        <w:t>, such as changing this span to a div,</w:t>
-      </w:r>
-      <w:r>
-        <w:t xml:space="preserve"> could break the test.</w:t>
-      </w:r>
-    </w:p>
-    <w:p>
-      <w:r>
-        <w:t>(click for refactored)</w:t>
-      </w:r>
-    </w:p>
-    <w:p>
-      <w:r>
-        <w:t>As a result, we started using UI-test-specific markers which look like this: “selenium-foo-bar” and “data-selenium-</w:t>
-      </w:r>
-      <w:proofErr w:type="spellStart"/>
-      <w:r>
-        <w:t>baz</w:t>
-      </w:r>
-      <w:proofErr w:type="spellEnd"/>
-      <w:r>
-        <w:t xml:space="preserve">=’42’”. </w:t>
-      </w:r>
-    </w:p>
-    <w:p>
-      <w:r>
-        <w:t>The “selenium” prefix means that these CSS classes are not to be used for styling, and the data elements are not to be used in any JavaScript (other than script executed by a UI test). Developers are encouraged to add these markers to a page whenever it simplifies a DOM lookup for a test.</w:t>
-      </w:r>
-    </w:p>
-    <w:p>
-      <w:r>
-        <w:t xml:space="preserve">I’m not saying that we </w:t>
-      </w:r>
-      <w:r>
-        <w:rPr>
-          <w:i/>
-        </w:rPr>
-        <w:t xml:space="preserve">never </w:t>
-      </w:r>
-      <w:r>
-        <w:t>use normal CSS classes in a test, it just depends on the purpose of the test. If the whole point of the test is to verify that a</w:t>
-      </w:r>
-      <w:r>
-        <w:t>n element with a specific class exists, then obviously you should just test for that class.</w:t>
-      </w:r>
-    </w:p>
-    <w:p>
-      <w:r>
-        <w:t>But if there is no natural CSS class or ID that makes the test easy, then don’t do something fragile like testing a complex dependency chain or searching for a specific piece of text when you could search for one of these markers instead.</w:t>
-      </w:r>
-    </w:p>
-    <w:p>
-      <w:r>
-        <w:rPr>
-          <w:u w:val="single"/>
-        </w:rPr>
-        <w:t>Test harnesses</w:t>
-      </w:r>
-    </w:p>
-    <w:p>
-      <w:r>
-        <w:t>The next technique I want to talk about is test harnesses.</w:t>
-      </w:r>
-    </w:p>
-    <w:p>
-      <w:r>
-        <w:t xml:space="preserve">Because my system is so dynamic and configurable, it’s not always easy to get to a page or context where a given feature is used. </w:t>
-      </w:r>
-    </w:p>
-    <w:p>
-      <w:r>
-        <w:t xml:space="preserve">For instance, </w:t>
-      </w:r>
-      <w:r>
-        <w:t xml:space="preserve">we support lots of different types of data input fields on our data entry forms, and some of them are pretty complex. But the only way to see it in the browser is to create an application process, add a data entry form to it, add a data field of the necessary type, and then log in and begin that form as a user. </w:t>
+        <w:t xml:space="preserve">add a data entry form to it, add a data field of the necessary type, and then log in and begin that form as a user. </w:t>
       </w:r>
       <w:r>
         <w:t>That’s a lot of work and the vast majority of it has nothing to do with the test itself</w:t>
@@ -4561,11 +4617,7 @@
     </w:p>
     <w:p>
       <w:r>
-        <w:t xml:space="preserve">The idea is that whenever you have a nontrivial piece of UI, you should design or package it as a “component” or helper so that it can be more easily re-used. Even if the UI is heavily coupled to the </w:t>
-      </w:r>
-      <w:r>
-        <w:lastRenderedPageBreak/>
-        <w:t>functionality of a single page, and you don’t think you’d ever re-use it on a different page, wrapping that UI into a component makes it easier to reason about and makes it easier to test.</w:t>
+        <w:t>The idea is that whenever you have a nontrivial piece of UI, you should design or package it as a “component” or helper so that it can be more easily re-used. Even if the UI is heavily coupled to the functionality of a single page, and you don’t think you’d ever re-use it on a different page, wrapping that UI into a component makes it easier to reason about and makes it easier to test.</w:t>
       </w:r>
     </w:p>
     <w:p>
@@ -4702,6 +4754,7 @@
     </w:p>
     <w:p>
       <w:r>
+        <w:lastRenderedPageBreak/>
         <w:t>Once we have that, all other tests are against the harness</w:t>
       </w:r>
       <w:r>
@@ -4744,7 +4797,6 @@
     </w:p>
     <w:p>
       <w:r>
-        <w:lastRenderedPageBreak/>
         <w:t>(click for #2)</w:t>
       </w:r>
     </w:p>
@@ -4777,7 +4829,6 @@
       </w:r>
     </w:p>
     <w:p>
-      <w:bookmarkStart w:id="0" w:name="_GoBack"/>
       <w:r>
         <w:t xml:space="preserve">And that’s it! Here are those 3 takeaways for your screen </w:t>
       </w:r>
@@ -4827,7 +4878,6 @@
       <w:r>
         <w:t>!</w:t>
       </w:r>
-      <w:bookmarkEnd w:id="0"/>
     </w:p>
     <w:sectPr>
       <w:pgSz w:w="12240" w:h="15840"/>
@@ -8171,7 +8221,6 @@
   <w:style w:type="character" w:default="1" w:styleId="DefaultParagraphFont">
     <w:name w:val="Default Paragraph Font"/>
     <w:uiPriority w:val="1"/>
-    <w:semiHidden/>
     <w:unhideWhenUsed/>
   </w:style>
   <w:style w:type="table" w:default="1" w:styleId="TableNormal">
@@ -8475,7 +8524,7 @@
 </file>
 
 <file path=customXml/itemProps1.xml><?xml version="1.0" encoding="utf-8"?>
-<ds:datastoreItem xmlns:ds="http://schemas.openxmlformats.org/officeDocument/2006/customXml" ds:itemID="{A763C990-3509-49B3-A1B3-E2158B5B062E}">
+<ds:datastoreItem xmlns:ds="http://schemas.openxmlformats.org/officeDocument/2006/customXml" ds:itemID="{D5CCEE4E-8E5C-4807-9335-9080FF07B24A}">
   <ds:schemaRefs>
     <ds:schemaRef ds:uri="http://schemas.openxmlformats.org/officeDocument/2006/bibliography"/>
   </ds:schemaRefs>

</xml_diff>

<commit_message>
Last minute tweaks. Added clarifying screenshot for GetInstance
</commit_message>
<xml_diff>
--- a/Narrative.docx
+++ b/Narrative.docx
@@ -2086,6 +2086,36 @@
     </w:p>
     <w:p>
       <w:r>
+        <w:t xml:space="preserve">(click for example of </w:t>
+      </w:r>
+      <w:proofErr w:type="spellStart"/>
+      <w:r>
+        <w:t>GetInstance</w:t>
+      </w:r>
+      <w:proofErr w:type="spellEnd"/>
+      <w:r>
+        <w:t>)</w:t>
+      </w:r>
+    </w:p>
+    <w:p>
+      <w:r>
+        <w:t xml:space="preserve">This is what it looks like from the calling side. We generally will construct the </w:t>
+      </w:r>
+      <w:proofErr w:type="spellStart"/>
+      <w:r>
+        <w:t>PageObjects</w:t>
+      </w:r>
+      <w:proofErr w:type="spellEnd"/>
+      <w:r>
+        <w:t xml:space="preserve"> in our setup method, and that lets us call them in the body of the test without needing to pass that WebDriver instance around.</w:t>
+      </w:r>
+    </w:p>
+    <w:p>
+      <w:bookmarkStart w:id="0" w:name="_GoBack"/>
+      <w:bookmarkEnd w:id="0"/>
+    </w:p>
+    <w:p>
+      <w:r>
         <w:t xml:space="preserve">(Click for </w:t>
       </w:r>
       <w:proofErr w:type="spellStart"/>
@@ -2190,7 +2220,11 @@
         <w:t>A</w:t>
       </w:r>
       <w:r>
-        <w:t xml:space="preserve">t one point in our history we had something like 50 UI tests for the </w:t>
+        <w:t xml:space="preserve">t one point in our history we had something like 50 UI tests for </w:t>
+      </w:r>
+      <w:r>
+        <w:lastRenderedPageBreak/>
+        <w:t xml:space="preserve">the </w:t>
       </w:r>
       <w:r>
         <w:t>admin</w:t>
@@ -2238,11 +2272,7 @@
         <w:t>d</w:t>
       </w:r>
       <w:r>
-        <w:t xml:space="preserve"> the text of that </w:t>
-      </w:r>
-      <w:r>
-        <w:lastRenderedPageBreak/>
-        <w:t xml:space="preserve">“Administrator” link to “Admin”. The UI tests were hooked up to that same database, </w:t>
+        <w:t xml:space="preserve"> the text of that “Administrator” link to “Admin”. The UI tests were hooked up to that same database, </w:t>
       </w:r>
       <w:r>
         <w:t xml:space="preserve">so </w:t>
@@ -2535,7 +2565,11 @@
         <w:t xml:space="preserve">could </w:t>
       </w:r>
       <w:r>
-        <w:t xml:space="preserve">pass in a filter. Any attempt to call this method without the ID will result in a compilation error. And if </w:t>
+        <w:t xml:space="preserve">pass in a filter. Any attempt to call this method without the ID will </w:t>
+      </w:r>
+      <w:r>
+        <w:lastRenderedPageBreak/>
+        <w:t xml:space="preserve">result in a compilation error. And if </w:t>
       </w:r>
       <w:r>
         <w:t xml:space="preserve">in the future we add a </w:t>
@@ -2572,257 +2606,255 @@
     </w:p>
     <w:p>
       <w:r>
+        <w:t xml:space="preserve">Once we have a </w:t>
+      </w:r>
+      <w:proofErr w:type="spellStart"/>
+      <w:r>
+        <w:t>PageObject</w:t>
+      </w:r>
+      <w:proofErr w:type="spellEnd"/>
+      <w:r>
+        <w:t xml:space="preserve"> </w:t>
+      </w:r>
+      <w:r>
+        <w:t>written and it’s easy to get to the page in question</w:t>
+      </w:r>
+      <w:r>
+        <w:t xml:space="preserve">, it’s time to use it to write an actual test. This </w:t>
+      </w:r>
+      <w:r>
+        <w:t xml:space="preserve">brings </w:t>
+      </w:r>
+      <w:r>
+        <w:t>up a whole set of new challenges because we have to start dealing with test data.</w:t>
+      </w:r>
+    </w:p>
+    <w:p>
+      <w:r>
+        <w:t xml:space="preserve">The main product that my team develops is in the licensing and credentialing space. One of the things that we can do in </w:t>
+      </w:r>
+      <w:r>
+        <w:t xml:space="preserve">our </w:t>
+      </w:r>
+      <w:r>
+        <w:t>product is configure the application process that a person has to go through to become a lice</w:t>
+      </w:r>
+      <w:r>
+        <w:t>nsed practitioner in a field such as nursing or real estate.</w:t>
+      </w:r>
+    </w:p>
+    <w:p>
+      <w:r>
+        <w:t>As you might imagine, these application</w:t>
+      </w:r>
+      <w:r>
+        <w:t xml:space="preserve"> processes </w:t>
+      </w:r>
+      <w:r>
+        <w:t xml:space="preserve">can be very complex. </w:t>
+      </w:r>
+      <w:r>
+        <w:t xml:space="preserve">Applicants </w:t>
+      </w:r>
+      <w:r>
+        <w:t>need to fill out lots of different forms that collect lots of different data, they need to pay fees, other people might need to conduct background checks</w:t>
+      </w:r>
+      <w:r>
+        <w:t xml:space="preserve"> or review the applications in different ways, and all of this stuff needs to be configured in our system.</w:t>
+      </w:r>
+      <w:r>
+        <w:t xml:space="preserve"> And because those data entry forms are so critical to the application process, we decided we needed to write UI tests for them.</w:t>
+      </w:r>
+    </w:p>
+    <w:p>
+      <w:r>
+        <w:t xml:space="preserve">As we started writing more and more UI tests for those features we very quickly realized that test data management would be one of those things where a “best practice” just doesn’t exist, and that every decision we would make would be flawed in </w:t>
+      </w:r>
+      <w:r>
+        <w:t xml:space="preserve">one </w:t>
+      </w:r>
+      <w:r>
+        <w:t>way</w:t>
+      </w:r>
+      <w:r>
+        <w:t xml:space="preserve"> or another</w:t>
+      </w:r>
+      <w:r>
+        <w:t xml:space="preserve">. </w:t>
+      </w:r>
+      <w:r>
+        <w:t xml:space="preserve">This is a big part of why I say that </w:t>
+      </w:r>
+      <w:r>
+        <w:t>UI testing is “trade-offs all the way down”</w:t>
+      </w:r>
+      <w:r>
+        <w:t>.</w:t>
+      </w:r>
+    </w:p>
+    <w:p>
+      <w:r>
+        <w:t>(click for 2</w:t>
+      </w:r>
+      <w:r>
+        <w:rPr>
+          <w:vertAlign w:val="superscript"/>
+        </w:rPr>
+        <w:t>nd</w:t>
+      </w:r>
+      <w:r>
+        <w:t xml:space="preserve"> comic slide)</w:t>
+      </w:r>
+    </w:p>
+    <w:p>
+      <w:r>
+        <w:t xml:space="preserve">Since there is no “best practice” that </w:t>
+      </w:r>
+      <w:r>
+        <w:rPr>
+          <w:i/>
+        </w:rPr>
+        <w:t xml:space="preserve">always </w:t>
+      </w:r>
+      <w:r>
+        <w:t xml:space="preserve">works, I can’t tell </w:t>
+      </w:r>
+      <w:r>
+        <w:t xml:space="preserve">you exactly what you </w:t>
+      </w:r>
+      <w:r>
+        <w:rPr>
+          <w:i/>
+        </w:rPr>
+        <w:t xml:space="preserve">should </w:t>
+      </w:r>
+      <w:r>
+        <w:t>do in your own tests</w:t>
+      </w:r>
+      <w:r>
+        <w:t xml:space="preserve">. Instead, I want to lay out the </w:t>
+      </w:r>
+      <w:r>
+        <w:t xml:space="preserve">different decisions you have to make, the trade-offs that each decision involves, and our advice for negotiating </w:t>
+      </w:r>
+      <w:r>
+        <w:t>those trade-offs</w:t>
+      </w:r>
+      <w:r>
+        <w:t>.</w:t>
+      </w:r>
+    </w:p>
+    <w:p>
+      <w:r>
+        <w:t xml:space="preserve">As an example, pretend </w:t>
+      </w:r>
+      <w:r>
+        <w:t xml:space="preserve">that we want to write a UI test for one of the data entry forms that my system can display to an applicant. The first decision that we have to make is whether our test should render a pre-existing form that’s already been configured in the database, </w:t>
+      </w:r>
+      <w:r>
+        <w:t xml:space="preserve">or </w:t>
+      </w:r>
+      <w:r>
+        <w:t xml:space="preserve">whether that test should </w:t>
+      </w:r>
+      <w:r>
+        <w:t xml:space="preserve">create a </w:t>
+      </w:r>
+      <w:proofErr w:type="gramStart"/>
+      <w:r>
+        <w:t>brand new</w:t>
+      </w:r>
+      <w:proofErr w:type="gramEnd"/>
+      <w:r>
+        <w:t xml:space="preserve"> </w:t>
+      </w:r>
+      <w:r>
+        <w:t>form as part of the test itself</w:t>
+      </w:r>
+      <w:r>
+        <w:t>.</w:t>
+      </w:r>
+    </w:p>
+    <w:p>
+      <w:r>
+        <w:t>(click – pre-existing)</w:t>
+      </w:r>
+    </w:p>
+    <w:p>
+      <w:r>
+        <w:t>Let’s say we decide to render a pre-existing form.</w:t>
+      </w:r>
+      <w:r>
+        <w:t xml:space="preserve"> That will make our test very easy to write because there’s little to no setup cost</w:t>
+      </w:r>
+      <w:r>
+        <w:t xml:space="preserve"> because the data already exists</w:t>
+      </w:r>
+      <w:r>
+        <w:t xml:space="preserve">, but </w:t>
+      </w:r>
+      <w:r>
+        <w:t>how does the developer remember which pre-existing data to reference?</w:t>
+      </w:r>
+    </w:p>
+    <w:p>
+      <w:r>
+        <w:t xml:space="preserve">(click for </w:t>
+      </w:r>
+      <w:r>
+        <w:t xml:space="preserve">test + </w:t>
+      </w:r>
+      <w:r>
+        <w:t>index)</w:t>
+      </w:r>
+    </w:p>
+    <w:p>
+      <w:r>
+        <w:t xml:space="preserve">To make our jobs easier, we’ll want </w:t>
+      </w:r>
+      <w:r>
+        <w:t>some sort of</w:t>
+      </w:r>
+      <w:r>
+        <w:t xml:space="preserve"> list or</w:t>
+      </w:r>
+      <w:r>
+        <w:t xml:space="preserve"> index of all of the pre-staged data entry forms that are in </w:t>
+      </w:r>
+      <w:r>
+        <w:t xml:space="preserve">the </w:t>
+      </w:r>
+      <w:r>
+        <w:t>test database</w:t>
+      </w:r>
+      <w:r>
+        <w:t xml:space="preserve"> so that programmers can easily locate a suitable record from that index</w:t>
+      </w:r>
+      <w:r>
+        <w:t xml:space="preserve">. </w:t>
+      </w:r>
+      <w:r>
+        <w:t xml:space="preserve">And in </w:t>
+      </w:r>
+      <w:r>
+        <w:t>the beginning, when</w:t>
+      </w:r>
+      <w:r>
+        <w:t xml:space="preserve"> the system doesn’t have many features,</w:t>
+      </w:r>
+      <w:r>
+        <w:t xml:space="preserve"> the list of pre-staged data </w:t>
+      </w:r>
+      <w:r>
+        <w:t>will be small</w:t>
+      </w:r>
+      <w:r>
+        <w:t xml:space="preserve">. </w:t>
+      </w:r>
+    </w:p>
+    <w:p>
+      <w:r>
         <w:lastRenderedPageBreak/>
-        <w:t xml:space="preserve">Once we have a </w:t>
-      </w:r>
-      <w:proofErr w:type="spellStart"/>
-      <w:r>
-        <w:t>PageObject</w:t>
-      </w:r>
-      <w:proofErr w:type="spellEnd"/>
-      <w:r>
-        <w:t xml:space="preserve"> </w:t>
-      </w:r>
-      <w:r>
-        <w:t>written and it’s easy to get to the page in question</w:t>
-      </w:r>
-      <w:r>
-        <w:t xml:space="preserve">, it’s time to use it to write an actual test. This </w:t>
-      </w:r>
-      <w:r>
-        <w:t xml:space="preserve">brings </w:t>
-      </w:r>
-      <w:r>
-        <w:t>up a whole set of new challenges because we have to start dealing with test data.</w:t>
-      </w:r>
-    </w:p>
-    <w:p>
-      <w:r>
-        <w:t xml:space="preserve">The main product that my team develops is in the licensing and credentialing space. One of the things that we can do in </w:t>
-      </w:r>
-      <w:r>
-        <w:t xml:space="preserve">our </w:t>
-      </w:r>
-      <w:r>
-        <w:t>product is configure the application process that a person has to go through to become a lice</w:t>
-      </w:r>
-      <w:r>
-        <w:t>nsed practitioner in a field such as nursing or real estate.</w:t>
-      </w:r>
-    </w:p>
-    <w:p>
-      <w:r>
-        <w:t>As you might imagine, these application</w:t>
-      </w:r>
-      <w:r>
-        <w:t xml:space="preserve"> processes </w:t>
-      </w:r>
-      <w:r>
-        <w:t xml:space="preserve">can be very complex. </w:t>
-      </w:r>
-      <w:r>
-        <w:t xml:space="preserve">Applicants </w:t>
-      </w:r>
-      <w:r>
-        <w:t>need to fill out lots of different forms that collect lots of different data, they need to pay fees, other people might need to conduct background checks</w:t>
-      </w:r>
-      <w:r>
-        <w:t xml:space="preserve"> or review the applications in different ways, and all of this stuff needs to be configured in our system.</w:t>
-      </w:r>
-      <w:r>
-        <w:t xml:space="preserve"> And because those data entry forms are so critical to the application process, we decided we needed to write UI tests for them.</w:t>
-      </w:r>
-    </w:p>
-    <w:p>
-      <w:r>
-        <w:t xml:space="preserve">As we started writing more and more UI tests for those features we very quickly realized that test data management would be one of those things where a “best practice” just doesn’t exist, and that every decision we would make would be flawed in </w:t>
-      </w:r>
-      <w:r>
-        <w:t xml:space="preserve">one </w:t>
-      </w:r>
-      <w:r>
-        <w:t>way</w:t>
-      </w:r>
-      <w:r>
-        <w:t xml:space="preserve"> or another</w:t>
-      </w:r>
-      <w:r>
-        <w:t xml:space="preserve">. </w:t>
-      </w:r>
-      <w:r>
-        <w:t xml:space="preserve">This is a big part of why I say that </w:t>
-      </w:r>
-      <w:r>
-        <w:t>UI testing is “trade-offs all the way down”</w:t>
-      </w:r>
-      <w:r>
-        <w:t>.</w:t>
-      </w:r>
-    </w:p>
-    <w:p>
-      <w:r>
-        <w:t>(click for 2</w:t>
-      </w:r>
-      <w:r>
-        <w:rPr>
-          <w:vertAlign w:val="superscript"/>
-        </w:rPr>
-        <w:t>nd</w:t>
-      </w:r>
-      <w:r>
-        <w:t xml:space="preserve"> comic slide)</w:t>
-      </w:r>
-      <w:bookmarkStart w:id="0" w:name="_GoBack"/>
-      <w:bookmarkEnd w:id="0"/>
-    </w:p>
-    <w:p>
-      <w:r>
-        <w:t xml:space="preserve">Since there is no “best practice” that </w:t>
-      </w:r>
-      <w:r>
-        <w:rPr>
-          <w:i/>
-        </w:rPr>
-        <w:t xml:space="preserve">always </w:t>
-      </w:r>
-      <w:r>
-        <w:t xml:space="preserve">works, I can’t tell </w:t>
-      </w:r>
-      <w:r>
-        <w:t xml:space="preserve">you exactly what you </w:t>
-      </w:r>
-      <w:r>
-        <w:rPr>
-          <w:i/>
-        </w:rPr>
-        <w:t xml:space="preserve">should </w:t>
-      </w:r>
-      <w:r>
-        <w:t>do in your own tests</w:t>
-      </w:r>
-      <w:r>
-        <w:t xml:space="preserve">. Instead, I want to lay out the </w:t>
-      </w:r>
-      <w:r>
-        <w:t xml:space="preserve">different decisions you have to make, the trade-offs that each decision involves, and our advice for negotiating </w:t>
-      </w:r>
-      <w:r>
-        <w:t>those trade-offs</w:t>
-      </w:r>
-      <w:r>
-        <w:t>.</w:t>
-      </w:r>
-    </w:p>
-    <w:p>
-      <w:r>
-        <w:t xml:space="preserve">As an example, pretend </w:t>
-      </w:r>
-      <w:r>
-        <w:t xml:space="preserve">that we want to write a UI test for one of the data entry forms that my system can display to an applicant. The first decision that we have to make is whether our test should render a pre-existing form that’s already been configured in the database, </w:t>
-      </w:r>
-      <w:r>
-        <w:t xml:space="preserve">or </w:t>
-      </w:r>
-      <w:r>
-        <w:t xml:space="preserve">whether that test should </w:t>
-      </w:r>
-      <w:r>
-        <w:t xml:space="preserve">create a </w:t>
-      </w:r>
-      <w:proofErr w:type="gramStart"/>
-      <w:r>
-        <w:t>brand new</w:t>
-      </w:r>
-      <w:proofErr w:type="gramEnd"/>
-      <w:r>
-        <w:t xml:space="preserve"> </w:t>
-      </w:r>
-      <w:r>
-        <w:t>form as part of the test itself</w:t>
-      </w:r>
-      <w:r>
-        <w:t>.</w:t>
-      </w:r>
-    </w:p>
-    <w:p>
-      <w:r>
-        <w:t>(click – pre-existing)</w:t>
-      </w:r>
-    </w:p>
-    <w:p>
-      <w:r>
-        <w:t>Let’s say we decide to render a pre-existing form.</w:t>
-      </w:r>
-      <w:r>
-        <w:t xml:space="preserve"> That will make our test very easy to write because there’s little to no setup cost</w:t>
-      </w:r>
-      <w:r>
-        <w:t xml:space="preserve"> because the data already exists</w:t>
-      </w:r>
-      <w:r>
-        <w:t xml:space="preserve">, but </w:t>
-      </w:r>
-      <w:r>
-        <w:t>how does the developer remember which pre-existing data to reference?</w:t>
-      </w:r>
-    </w:p>
-    <w:p>
-      <w:r>
-        <w:t xml:space="preserve">(click for </w:t>
-      </w:r>
-      <w:r>
-        <w:t xml:space="preserve">test + </w:t>
-      </w:r>
-      <w:r>
-        <w:t>index)</w:t>
-      </w:r>
-    </w:p>
-    <w:p>
-      <w:r>
-        <w:t xml:space="preserve">To make our jobs easier, we’ll want </w:t>
-      </w:r>
-      <w:r>
-        <w:t>some sort of</w:t>
-      </w:r>
-      <w:r>
-        <w:t xml:space="preserve"> list or</w:t>
-      </w:r>
-      <w:r>
-        <w:t xml:space="preserve"> index of all of the pre-staged data entry forms that are in </w:t>
-      </w:r>
-      <w:r>
-        <w:t xml:space="preserve">the </w:t>
-      </w:r>
-      <w:r>
-        <w:t>test database</w:t>
-      </w:r>
-      <w:r>
-        <w:t xml:space="preserve"> so that programmers can easily locate a suitable record from that index</w:t>
-      </w:r>
-      <w:r>
-        <w:t xml:space="preserve">. </w:t>
-      </w:r>
-      <w:r>
-        <w:t xml:space="preserve">And in </w:t>
-      </w:r>
-      <w:r>
-        <w:t>the beginning, when</w:t>
-      </w:r>
-      <w:r>
-        <w:t xml:space="preserve"> the system doesn’t have many features,</w:t>
-      </w:r>
-      <w:r>
-        <w:t xml:space="preserve"> the list of pre-staged data </w:t>
-      </w:r>
-      <w:r>
-        <w:t>will be small</w:t>
-      </w:r>
-      <w:r>
-        <w:t xml:space="preserve">. </w:t>
-      </w:r>
-    </w:p>
-    <w:p>
-      <w:r>
         <w:t xml:space="preserve">In this example there’s a list of constants, each representing the ID of an existing record with some defining characteristic. If I want a form that collects a fee then I can load this one, if I want a form that has a multi-tabbed UI then I load this one, and if I want a form that </w:t>
       </w:r>
       <w:r>
@@ -2836,7 +2868,6 @@
     </w:p>
     <w:p>
       <w:r>
-        <w:lastRenderedPageBreak/>
         <w:t>But t</w:t>
       </w:r>
       <w:r>
@@ -3075,6 +3106,7 @@
         </w:numPr>
       </w:pPr>
       <w:r>
+        <w:lastRenderedPageBreak/>
         <w:t xml:space="preserve">Rule two is that </w:t>
       </w:r>
       <w:r>
@@ -3123,11 +3155,7 @@
         <w:t>as is necessary to avoid the difficult part of creating data on the fly. For instance, going back to those data e</w:t>
       </w:r>
       <w:r>
-        <w:t xml:space="preserve">ntry </w:t>
-      </w:r>
-      <w:r>
-        <w:lastRenderedPageBreak/>
-        <w:t xml:space="preserve">forms in my system, </w:t>
+        <w:t xml:space="preserve">ntry forms in my system, </w:t>
       </w:r>
       <w:r>
         <w:t xml:space="preserve">creating the base form takes a lot of stuff, but configuring the specific fields on a form is fairly simple. So rather than have a large number of highly specialized pre-existing forms in the system, we just have one or two that are designed to be augmented by individual tests. </w:t>
@@ -3354,7 +3382,11 @@
         <w:t>that might be a problem</w:t>
       </w:r>
       <w:r>
-        <w:t>. We tend to run our automated tests against the same local databases that we use for manual testing and we really don’t like seeing them fill up with reams and reams of junk data. Our data and integration tests get around this by wrapping each test in a database transaction that gets automatically rolled back to revert its changes, but there’s no easy way to do that with a UI test.</w:t>
+        <w:t xml:space="preserve">. We tend to run our automated tests against the same local databases that we use for manual testing and we really don’t like seeing them fill up with reams and reams of junk data. </w:t>
+      </w:r>
+      <w:r>
+        <w:lastRenderedPageBreak/>
+        <w:t>Our data and integration tests get around this by wrapping each test in a database transaction that gets automatically rolled back to revert its changes, but there’s no easy way to do that with a UI test.</w:t>
       </w:r>
     </w:p>
     <w:p>
@@ -3392,7 +3424,6 @@
     </w:p>
     <w:p>
       <w:r>
-        <w:lastRenderedPageBreak/>
         <w:t xml:space="preserve">(click for difficult </w:t>
       </w:r>
       <w:proofErr w:type="spellStart"/>
@@ -3657,7 +3688,11 @@
         <w:t xml:space="preserve">things </w:t>
       </w:r>
       <w:r>
-        <w:t xml:space="preserve">are saved in the correct sequence to satisfy all of the foreign keys, and that </w:t>
+        <w:t xml:space="preserve">are saved in the correct </w:t>
+      </w:r>
+      <w:r>
+        <w:lastRenderedPageBreak/>
+        <w:t xml:space="preserve">sequence to satisfy all of the foreign keys, and that </w:t>
       </w:r>
       <w:r>
         <w:t xml:space="preserve">all of the in-memory </w:t>
@@ -3700,202 +3735,201 @@
     </w:p>
     <w:p>
       <w:r>
+        <w:t xml:space="preserve">This isn’t the </w:t>
+      </w:r>
+      <w:r>
+        <w:rPr>
+          <w:i/>
+        </w:rPr>
+        <w:t xml:space="preserve">only </w:t>
+      </w:r>
+      <w:r>
+        <w:t xml:space="preserve">way to create test data. There are libraries and frameworks that will give you a </w:t>
+      </w:r>
+      <w:r>
+        <w:t xml:space="preserve">generic </w:t>
+      </w:r>
+      <w:r>
+        <w:t xml:space="preserve">API for </w:t>
+      </w:r>
+      <w:r>
+        <w:t xml:space="preserve">building </w:t>
+      </w:r>
+      <w:r>
+        <w:t xml:space="preserve">test </w:t>
+      </w:r>
+      <w:r>
+        <w:t>objects</w:t>
+      </w:r>
+      <w:r>
+        <w:t>,</w:t>
+      </w:r>
+      <w:r>
+        <w:t xml:space="preserve"> and you might be able to use your existing ORM to save those things to the database</w:t>
+      </w:r>
+      <w:r>
+        <w:t>. For us, rolling our own helpers has allowed us to better deal with the complexity of our data model because we can more easily provide default values that represent real-world scenarios</w:t>
+      </w:r>
+      <w:r>
+        <w:t xml:space="preserve"> and we can tailor the API to suit our needs.</w:t>
+      </w:r>
+    </w:p>
+    <w:p>
+      <w:r>
+        <w:t xml:space="preserve">I could go on and on about this stuff, and I actually have a </w:t>
+      </w:r>
+      <w:proofErr w:type="gramStart"/>
+      <w:r>
+        <w:t>60 minute</w:t>
+      </w:r>
+      <w:proofErr w:type="gramEnd"/>
+      <w:r>
+        <w:t xml:space="preserve"> talk on just this data helper pattern that we use. </w:t>
+      </w:r>
+    </w:p>
+    <w:p>
+      <w:r>
+        <w:t>(click)</w:t>
+      </w:r>
+    </w:p>
+    <w:p>
+      <w:r>
+        <w:t xml:space="preserve">But for today, the point I’m making is that if you decide to have your UI tests create their own data, </w:t>
+      </w:r>
+      <w:r>
+        <w:rPr>
+          <w:u w:val="single"/>
+        </w:rPr>
+        <w:t>do not create that test data by hand</w:t>
+      </w:r>
+      <w:r>
+        <w:t>. Doing that is a huge mistake. I don’t care if you create your own data helper library like we did or if you use some other tool, as long as it keeps the tests short and tidy and they only need to specify the values that matter to the test at hand.</w:t>
+      </w:r>
+    </w:p>
+    <w:p>
+      <w:r>
+        <w:t>(click for caching)</w:t>
+      </w:r>
+    </w:p>
+    <w:p>
+      <w:r>
+        <w:t xml:space="preserve">There’s one other problem that you might run into when creating data in the body of each test, and that’s caching. If the website is caching data, and your tests are making changes to that data behind the scenes, </w:t>
+      </w:r>
+      <w:r>
+        <w:t xml:space="preserve">you’re going to need some way to refresh that </w:t>
+      </w:r>
+      <w:r>
+        <w:t xml:space="preserve">web </w:t>
+      </w:r>
+      <w:r>
+        <w:t xml:space="preserve">cache before accessing </w:t>
+      </w:r>
+      <w:r>
+        <w:t xml:space="preserve">the </w:t>
+      </w:r>
+      <w:r>
+        <w:t>data through the UI.</w:t>
+      </w:r>
+    </w:p>
+    <w:p>
+      <w:r>
+        <w:t>We’ve addressed this by creating an endpoint in our app that will refresh the cache, and we’ve added a “</w:t>
+      </w:r>
+      <w:proofErr w:type="spellStart"/>
+      <w:r>
+        <w:t>refreshCache</w:t>
+      </w:r>
+      <w:proofErr w:type="spellEnd"/>
+      <w:r>
+        <w:t xml:space="preserve">” method to our base test class. Any test that creates data of a cached type can call this method to issue </w:t>
+      </w:r>
+      <w:r>
+        <w:t xml:space="preserve">an </w:t>
+      </w:r>
+      <w:r>
+        <w:t xml:space="preserve">AJAX </w:t>
+      </w:r>
+      <w:r>
+        <w:t>request to that endpoint</w:t>
+      </w:r>
+      <w:r>
+        <w:t xml:space="preserve"> to synchronize everything</w:t>
+      </w:r>
+      <w:r>
+        <w:t>.</w:t>
+      </w:r>
+    </w:p>
+    <w:p>
+      <w:pPr>
+        <w:rPr>
+          <w:u w:val="single"/>
+        </w:rPr>
+      </w:pPr>
+      <w:r>
+        <w:rPr>
+          <w:u w:val="single"/>
+        </w:rPr>
+        <w:t>Summary</w:t>
+      </w:r>
+    </w:p>
+    <w:p>
+      <w:r>
+        <w:t xml:space="preserve">To summarize, using existing data can make individual tests easier to write, as long as the data you want to use already exists in your test database, but it can make tests harder to maintain over time. Staging the data in the first place can be a pain, and it can be really difficult to manage and classify all of those existing entities in a usable way. And if your tests need to </w:t>
+      </w:r>
+      <w:r>
+        <w:rPr>
+          <w:i/>
+        </w:rPr>
+        <w:t xml:space="preserve">modify </w:t>
+      </w:r>
+      <w:r>
+        <w:t>data then you run the risk that one test changes data that could impact another test.</w:t>
+      </w:r>
+    </w:p>
+    <w:p>
+      <w:r>
+        <w:t xml:space="preserve">Writing each test to create its own test data is </w:t>
+      </w:r>
+      <w:r>
+        <w:rPr>
+          <w:i/>
+        </w:rPr>
+        <w:t xml:space="preserve">usually </w:t>
+      </w:r>
+      <w:r>
+        <w:t xml:space="preserve">the better approach. It makes the tests easier to read and understand and avoids all the headaches of global data, but it can also make tests harder to write </w:t>
+      </w:r>
+      <w:r>
+        <w:t xml:space="preserve">if you have a large or complex object graph. Also, </w:t>
+      </w:r>
+      <w:r>
+        <w:t>every time you run the test suite you’ll end up with a ream of newly created junk data in the database. To mitigate those issues, invest in a library of data creation helpers to simplify the test authoring and invest in some tools or utilities that can easily restore the database to a known clean state on demand.</w:t>
+      </w:r>
+    </w:p>
+    <w:p>
+      <w:r>
         <w:lastRenderedPageBreak/>
-        <w:t xml:space="preserve">This isn’t the </w:t>
-      </w:r>
-      <w:r>
-        <w:rPr>
-          <w:i/>
-        </w:rPr>
-        <w:t xml:space="preserve">only </w:t>
-      </w:r>
-      <w:r>
-        <w:t xml:space="preserve">way to create test data. There are libraries and frameworks that will give you a </w:t>
-      </w:r>
-      <w:r>
-        <w:t xml:space="preserve">generic </w:t>
-      </w:r>
-      <w:r>
-        <w:t xml:space="preserve">API for </w:t>
-      </w:r>
-      <w:r>
-        <w:t xml:space="preserve">building </w:t>
-      </w:r>
-      <w:r>
-        <w:t xml:space="preserve">test </w:t>
-      </w:r>
-      <w:r>
-        <w:t>objects</w:t>
-      </w:r>
-      <w:r>
-        <w:t>,</w:t>
-      </w:r>
-      <w:r>
-        <w:t xml:space="preserve"> and you might be able to use your existing ORM to save those things to the database</w:t>
-      </w:r>
-      <w:r>
-        <w:t>. For us, rolling our own helpers has allowed us to better deal with the complexity of our data model because we can more easily provide default values that represent real-world scenarios</w:t>
-      </w:r>
-      <w:r>
-        <w:t xml:space="preserve"> and we can tailor the API to suit our needs.</w:t>
-      </w:r>
-    </w:p>
-    <w:p>
-      <w:r>
-        <w:t xml:space="preserve">I could go on and on about this stuff, and I actually have a </w:t>
-      </w:r>
-      <w:proofErr w:type="gramStart"/>
-      <w:r>
-        <w:t>60 minute</w:t>
-      </w:r>
-      <w:proofErr w:type="gramEnd"/>
-      <w:r>
-        <w:t xml:space="preserve"> talk on just this data helper pattern that we use. </w:t>
-      </w:r>
-    </w:p>
-    <w:p>
-      <w:r>
-        <w:t>(click)</w:t>
-      </w:r>
-    </w:p>
-    <w:p>
-      <w:r>
-        <w:t xml:space="preserve">But for today, the point I’m making is that if you decide to have your UI tests create their own data, </w:t>
-      </w:r>
-      <w:r>
+        <w:t xml:space="preserve">For example, we have a single command line utility that we can execute that will delete our local database, restore it from the most recent snapshot in source control, and then re-apply any </w:t>
+      </w:r>
+      <w:r>
+        <w:t>migration scripts from the local working copy. That allows us to quickly and easily discard all of that junk data and get back to a clean state.</w:t>
+      </w:r>
+    </w:p>
+    <w:p>
+      <w:r>
+        <w:t>Those helpers and automation scripts aren’t free and may take a little bit of effort, but they are crucial to making this approach succeed over time.</w:t>
+      </w:r>
+    </w:p>
+    <w:p>
+      <w:pPr>
         <w:rPr>
           <w:u w:val="single"/>
         </w:rPr>
-        <w:t>do not create that test data by hand</w:t>
-      </w:r>
-      <w:r>
-        <w:t>. Doing that is a huge mistake. I don’t care if you create your own data helper library like we did or if you use some other tool, as long as it keeps the tests short and tidy and they only need to specify the values that matter to the test at hand.</w:t>
-      </w:r>
-    </w:p>
-    <w:p>
-      <w:r>
-        <w:t>(click for caching)</w:t>
-      </w:r>
-    </w:p>
-    <w:p>
-      <w:r>
-        <w:t xml:space="preserve">There’s one other problem that you might run into when creating data in the body of each test, and that’s caching. If the website is caching data, and your tests are making changes to that data behind the scenes, </w:t>
-      </w:r>
-      <w:r>
-        <w:t xml:space="preserve">you’re going to need some way to refresh that </w:t>
-      </w:r>
-      <w:r>
-        <w:t xml:space="preserve">web </w:t>
-      </w:r>
-      <w:r>
-        <w:t xml:space="preserve">cache before accessing </w:t>
-      </w:r>
-      <w:r>
-        <w:t xml:space="preserve">the </w:t>
-      </w:r>
-      <w:r>
-        <w:t>data through the UI.</w:t>
-      </w:r>
-    </w:p>
-    <w:p>
-      <w:r>
-        <w:t>We’ve addressed this by creating an endpoint in our app that will refresh the cache, and we’ve added a “</w:t>
-      </w:r>
-      <w:proofErr w:type="spellStart"/>
-      <w:r>
-        <w:t>refreshCache</w:t>
-      </w:r>
-      <w:proofErr w:type="spellEnd"/>
-      <w:r>
-        <w:t xml:space="preserve">” method to our base test class. Any test that creates data of a cached type can call this method to issue </w:t>
-      </w:r>
-      <w:r>
-        <w:t xml:space="preserve">an </w:t>
-      </w:r>
-      <w:r>
-        <w:t xml:space="preserve">AJAX </w:t>
-      </w:r>
-      <w:r>
-        <w:t>request to that endpoint</w:t>
-      </w:r>
-      <w:r>
-        <w:t xml:space="preserve"> to synchronize everything</w:t>
-      </w:r>
-      <w:r>
-        <w:t>.</w:t>
-      </w:r>
-    </w:p>
-    <w:p>
-      <w:pPr>
+      </w:pPr>
+      <w:r>
         <w:rPr>
           <w:u w:val="single"/>
         </w:rPr>
-      </w:pPr>
-      <w:r>
-        <w:rPr>
-          <w:u w:val="single"/>
-        </w:rPr>
-        <w:t>Summary</w:t>
-      </w:r>
-    </w:p>
-    <w:p>
-      <w:r>
-        <w:t xml:space="preserve">To summarize, using existing data can make individual tests easier to write, as long as the data you want to use already exists in your test database, but it can make tests harder to maintain over time. Staging the data in the first place can be a pain, and it can be really difficult to manage and classify all of those existing entities in a usable way. And if your tests need to </w:t>
-      </w:r>
-      <w:r>
-        <w:rPr>
-          <w:i/>
-        </w:rPr>
-        <w:t xml:space="preserve">modify </w:t>
-      </w:r>
-      <w:r>
-        <w:t>data then you run the risk that one test changes data that could impact another test.</w:t>
-      </w:r>
-    </w:p>
-    <w:p>
-      <w:r>
-        <w:t xml:space="preserve">Writing each test to create its own test data is </w:t>
-      </w:r>
-      <w:r>
-        <w:rPr>
-          <w:i/>
-        </w:rPr>
-        <w:t xml:space="preserve">usually </w:t>
-      </w:r>
-      <w:r>
-        <w:t xml:space="preserve">the better approach. It makes the tests easier to read and understand and avoids all the headaches of global data, but it can also make tests harder to write </w:t>
-      </w:r>
-      <w:r>
-        <w:t xml:space="preserve">if you have a large or complex object graph. Also, </w:t>
-      </w:r>
-      <w:r>
-        <w:t>every time you run the test suite you’ll end up with a ream of newly created junk data in the database. To mitigate those issues, invest in a library of data creation helpers to simplify the test authoring and invest in some tools or utilities that can easily restore the database to a known clean state on demand.</w:t>
-      </w:r>
-    </w:p>
-    <w:p>
-      <w:r>
-        <w:t xml:space="preserve">For example, we have a single command line utility that we can execute that will delete our local database, restore it from the most recent snapshot in source control, and then re-apply any </w:t>
-      </w:r>
-      <w:r>
-        <w:t>migration scripts from the local working copy. That allows us to quickly and easily discard all of that junk data and get back to a clean state.</w:t>
-      </w:r>
-    </w:p>
-    <w:p>
-      <w:r>
-        <w:t>Those helpers and automation scripts aren’t free and may take a little bit of effort, but they are crucial to making this approach succeed over time.</w:t>
-      </w:r>
-    </w:p>
-    <w:p>
-      <w:pPr>
-        <w:rPr>
-          <w:u w:val="single"/>
-        </w:rPr>
-      </w:pPr>
-      <w:r>
-        <w:rPr>
-          <w:u w:val="single"/>
-        </w:rPr>
-        <w:lastRenderedPageBreak/>
         <w:t xml:space="preserve">(click: </w:t>
       </w:r>
       <w:r>
@@ -4122,6 +4156,7 @@
     </w:p>
     <w:p>
       <w:r>
+        <w:lastRenderedPageBreak/>
         <w:t xml:space="preserve">Tests written like this are hard to understand </w:t>
       </w:r>
       <w:r>
@@ -4145,7 +4180,6 @@
     </w:p>
     <w:p>
       <w:r>
-        <w:lastRenderedPageBreak/>
         <w:t>T</w:t>
       </w:r>
       <w:r>
@@ -4355,6 +4389,7 @@
     </w:p>
     <w:p>
       <w:r>
+        <w:lastRenderedPageBreak/>
         <w:t>(click for refactored view</w:t>
       </w:r>
       <w:r>
@@ -4406,37 +4441,149 @@
         <w:jc w:val="both"/>
       </w:pPr>
       <w:r>
+        <w:t>You can’t always get away with this</w:t>
+      </w:r>
+      <w:r>
+        <w:t xml:space="preserve">. </w:t>
+      </w:r>
+      <w:r>
+        <w:t xml:space="preserve">This works best when you’re testing HTML that’s rendered on the server, rather than on the client, and unit tests </w:t>
+      </w:r>
+      <w:r>
+        <w:t xml:space="preserve">won’t detect if the string is being output, but then hidden with CSS or removed from the DOM with JavaScript. </w:t>
+      </w:r>
+      <w:r>
+        <w:t xml:space="preserve">That’s where your critical thinking comes into play – if the feature in question is on a highly dynamic page with lots of runtime complexity then maybe </w:t>
+      </w:r>
+      <w:r>
+        <w:t xml:space="preserve">a </w:t>
+      </w:r>
+      <w:r>
+        <w:t xml:space="preserve">UI test makes sense. </w:t>
+      </w:r>
+    </w:p>
+    <w:p>
+      <w:pPr>
+        <w:jc w:val="both"/>
+      </w:pPr>
+      <w:r>
+        <w:t xml:space="preserve">But if the feature in question is a simple HTML details page then </w:t>
+      </w:r>
+      <w:r>
+        <w:t>you’re much better off keeping your views simple and stupid and putting formatting logic where it can be unit tested instead.</w:t>
+      </w:r>
+    </w:p>
+    <w:p>
+      <w:r>
+        <w:rPr>
+          <w:u w:val="single"/>
+        </w:rPr>
+        <w:t>(click for CSS classes)</w:t>
+      </w:r>
+    </w:p>
+    <w:p>
+      <w:r>
+        <w:t xml:space="preserve">The second technique I want to talk about has to do with how your UI tests </w:t>
+      </w:r>
+      <w:r>
+        <w:t>interact with the DOM.</w:t>
+      </w:r>
+    </w:p>
+    <w:p>
+      <w:r>
+        <w:t xml:space="preserve">When we first started writing UI tests, people tried to write the test without making any changes to the UI code. When the HTML was complex, and the test needed to be very specific about what is was referencing, we ended up with </w:t>
+      </w:r>
+      <w:proofErr w:type="spellStart"/>
+      <w:r>
+        <w:t>PageObject</w:t>
+      </w:r>
+      <w:proofErr w:type="spellEnd"/>
+      <w:r>
+        <w:t xml:space="preserve"> references </w:t>
+      </w:r>
+      <w:r>
+        <w:t>like this</w:t>
+      </w:r>
+      <w:r>
+        <w:t>.</w:t>
+      </w:r>
+    </w:p>
+    <w:p>
+      <w:r>
+        <w:t>(click for ugly CSS)</w:t>
+      </w:r>
+    </w:p>
+    <w:p>
+      <w:r>
+        <w:t xml:space="preserve">This is looking for a link inside of </w:t>
+      </w:r>
+      <w:proofErr w:type="gramStart"/>
+      <w:r>
+        <w:t>a the</w:t>
+      </w:r>
+      <w:proofErr w:type="gramEnd"/>
+      <w:r>
+        <w:t xml:space="preserve"> first span inside of a td that is part of a table row with a specific class.</w:t>
+      </w:r>
+    </w:p>
+    <w:p>
+      <w:r>
+        <w:t xml:space="preserve">Hopefully you can already see why this would be brittle, because even a </w:t>
+      </w:r>
+      <w:r>
+        <w:t>tiny change to the HTML structure</w:t>
+      </w:r>
+      <w:r>
+        <w:t>, such as changing this span to a div,</w:t>
+      </w:r>
+      <w:r>
+        <w:t xml:space="preserve"> could break the test.</w:t>
+      </w:r>
+    </w:p>
+    <w:p>
+      <w:r>
+        <w:t>(click for refactored)</w:t>
+      </w:r>
+    </w:p>
+    <w:p>
+      <w:r>
+        <w:t>As a result, we started using UI-test-specific markers which look like this: “selenium-foo-bar” and “data-selenium-</w:t>
+      </w:r>
+      <w:proofErr w:type="spellStart"/>
+      <w:r>
+        <w:t>baz</w:t>
+      </w:r>
+      <w:proofErr w:type="spellEnd"/>
+      <w:r>
+        <w:t xml:space="preserve">=’42’”. </w:t>
+      </w:r>
+    </w:p>
+    <w:p>
+      <w:r>
+        <w:t>The “selenium” prefix means that these CSS classes are not to be used for styling, and the data elements are not to be used in any JavaScript (other than script executed by a UI test). Developers are encouraged to add these markers to a page whenever it simplifies a DOM lookup for a test.</w:t>
+      </w:r>
+    </w:p>
+    <w:p>
+      <w:r>
+        <w:t xml:space="preserve">I’m not saying that we </w:t>
+      </w:r>
+      <w:r>
+        <w:rPr>
+          <w:i/>
+        </w:rPr>
+        <w:t xml:space="preserve">never </w:t>
+      </w:r>
+      <w:r>
+        <w:t>use normal CSS classes in a test, it just depends on the purpose of the test. If the whole point of the test is to verify that a</w:t>
+      </w:r>
+      <w:r>
+        <w:t>n element with a specific class exists, then obviously you should just test for that class.</w:t>
+      </w:r>
+    </w:p>
+    <w:p>
+      <w:r>
         <w:lastRenderedPageBreak/>
-        <w:t>You can’t always get away with this</w:t>
-      </w:r>
-      <w:r>
-        <w:t xml:space="preserve">. </w:t>
-      </w:r>
-      <w:r>
-        <w:t xml:space="preserve">This works best when you’re testing HTML that’s rendered on the server, rather than on the client, and unit tests </w:t>
-      </w:r>
-      <w:r>
-        <w:t xml:space="preserve">won’t detect if the string is being output, but then hidden with CSS or removed from the DOM with JavaScript. </w:t>
-      </w:r>
-      <w:r>
-        <w:t xml:space="preserve">That’s where your critical thinking comes into play – if the feature in question is on a highly dynamic page with lots of runtime complexity then maybe </w:t>
-      </w:r>
-      <w:r>
-        <w:t xml:space="preserve">a </w:t>
-      </w:r>
-      <w:r>
-        <w:t xml:space="preserve">UI test makes sense. </w:t>
-      </w:r>
-    </w:p>
-    <w:p>
-      <w:pPr>
-        <w:jc w:val="both"/>
-      </w:pPr>
-      <w:r>
-        <w:t xml:space="preserve">But if the feature in question is a simple HTML details page then </w:t>
-      </w:r>
-      <w:r>
-        <w:t>you’re much better off keeping your views simple and stupid and putting formatting logic where it can be unit tested instead.</w:t>
+        <w:t>But if there is no natural CSS class or ID that makes the test easy, then don’t do something fragile like testing a complex dependency chain or searching for a specific piece of text when you could search for one of these markers instead.</w:t>
       </w:r>
     </w:p>
     <w:p>
@@ -4444,118 +4591,6 @@
         <w:rPr>
           <w:u w:val="single"/>
         </w:rPr>
-        <w:t>(click for CSS classes)</w:t>
-      </w:r>
-    </w:p>
-    <w:p>
-      <w:r>
-        <w:t xml:space="preserve">The second technique I want to talk about has to do with how your UI tests </w:t>
-      </w:r>
-      <w:r>
-        <w:t>interact with the DOM.</w:t>
-      </w:r>
-    </w:p>
-    <w:p>
-      <w:r>
-        <w:t xml:space="preserve">When we first started writing UI tests, people tried to write the test without making any changes to the UI code. When the HTML was complex, and the test needed to be very specific about what is was referencing, we ended up with </w:t>
-      </w:r>
-      <w:proofErr w:type="spellStart"/>
-      <w:r>
-        <w:t>PageObject</w:t>
-      </w:r>
-      <w:proofErr w:type="spellEnd"/>
-      <w:r>
-        <w:t xml:space="preserve"> references </w:t>
-      </w:r>
-      <w:r>
-        <w:t>like this</w:t>
-      </w:r>
-      <w:r>
-        <w:t>.</w:t>
-      </w:r>
-    </w:p>
-    <w:p>
-      <w:r>
-        <w:t>(click for ugly CSS)</w:t>
-      </w:r>
-    </w:p>
-    <w:p>
-      <w:r>
-        <w:t xml:space="preserve">This is looking for a link inside of </w:t>
-      </w:r>
-      <w:proofErr w:type="gramStart"/>
-      <w:r>
-        <w:t>a the</w:t>
-      </w:r>
-      <w:proofErr w:type="gramEnd"/>
-      <w:r>
-        <w:t xml:space="preserve"> first span inside of a td that is part of a table row with a specific class.</w:t>
-      </w:r>
-    </w:p>
-    <w:p>
-      <w:r>
-        <w:t xml:space="preserve">Hopefully you can already see why this would be brittle, because even a </w:t>
-      </w:r>
-      <w:r>
-        <w:t>tiny change to the HTML structure</w:t>
-      </w:r>
-      <w:r>
-        <w:t>, such as changing this span to a div,</w:t>
-      </w:r>
-      <w:r>
-        <w:t xml:space="preserve"> could break the test.</w:t>
-      </w:r>
-    </w:p>
-    <w:p>
-      <w:r>
-        <w:t>(click for refactored)</w:t>
-      </w:r>
-    </w:p>
-    <w:p>
-      <w:r>
-        <w:t>As a result, we started using UI-test-specific markers which look like this: “selenium-foo-bar” and “data-selenium-</w:t>
-      </w:r>
-      <w:proofErr w:type="spellStart"/>
-      <w:r>
-        <w:t>baz</w:t>
-      </w:r>
-      <w:proofErr w:type="spellEnd"/>
-      <w:r>
-        <w:t xml:space="preserve">=’42’”. </w:t>
-      </w:r>
-    </w:p>
-    <w:p>
-      <w:r>
-        <w:t>The “selenium” prefix means that these CSS classes are not to be used for styling, and the data elements are not to be used in any JavaScript (other than script executed by a UI test). Developers are encouraged to add these markers to a page whenever it simplifies a DOM lookup for a test.</w:t>
-      </w:r>
-    </w:p>
-    <w:p>
-      <w:r>
-        <w:t xml:space="preserve">I’m not saying that we </w:t>
-      </w:r>
-      <w:r>
-        <w:rPr>
-          <w:i/>
-        </w:rPr>
-        <w:t xml:space="preserve">never </w:t>
-      </w:r>
-      <w:r>
-        <w:t>use normal CSS classes in a test, it just depends on the purpose of the test. If the whole point of the test is to verify that a</w:t>
-      </w:r>
-      <w:r>
-        <w:t>n element with a specific class exists, then obviously you should just test for that class.</w:t>
-      </w:r>
-    </w:p>
-    <w:p>
-      <w:r>
-        <w:t>But if there is no natural CSS class or ID that makes the test easy, then don’t do something fragile like testing a complex dependency chain or searching for a specific piece of text when you could search for one of these markers instead.</w:t>
-      </w:r>
-    </w:p>
-    <w:p>
-      <w:r>
-        <w:rPr>
-          <w:u w:val="single"/>
-        </w:rPr>
         <w:t>Test harnesses</w:t>
       </w:r>
     </w:p>
@@ -4574,11 +4609,7 @@
         <w:t xml:space="preserve">For instance, </w:t>
       </w:r>
       <w:r>
-        <w:t xml:space="preserve">we support lots of different types of data input fields on our data entry forms, and some of them are pretty complex. But the only way to see it in the browser is to create an application process, </w:t>
-      </w:r>
-      <w:r>
-        <w:lastRenderedPageBreak/>
-        <w:t xml:space="preserve">add a data entry form to it, add a data field of the necessary type, and then log in and begin that form as a user. </w:t>
+        <w:t xml:space="preserve">we support lots of different types of data input fields on our data entry forms, and some of them are pretty complex. But the only way to see it in the browser is to create an application process, add a data entry form to it, add a data field of the necessary type, and then log in and begin that form as a user. </w:t>
       </w:r>
       <w:r>
         <w:t>That’s a lot of work and the vast majority of it has nothing to do with the test itself</w:t>
@@ -4719,6 +4750,7 @@
     </w:p>
     <w:p>
       <w:r>
+        <w:lastRenderedPageBreak/>
         <w:t>This is super helpful for manual testing, but it’s also really easy to automate because we don’t have to deal with any test data, or navigating through any complex set of steps just to get to a page that contains this component. We can navigate directly to the test harness, set the configuration we want to test, and then test it.</w:t>
       </w:r>
     </w:p>
@@ -4754,120 +4786,120 @@
     </w:p>
     <w:p>
       <w:r>
+        <w:t>Once we have that, all other tests are against the harness</w:t>
+      </w:r>
+      <w:r>
+        <w:t>.</w:t>
+      </w:r>
+    </w:p>
+    <w:p>
+      <w:r>
+        <w:rPr>
+          <w:b/>
+        </w:rPr>
+        <w:t>(click for takeaway #1)</w:t>
+      </w:r>
+    </w:p>
+    <w:p>
+      <w:r>
+        <w:t>To wrap up, I want to summarize the main things I want you to remember when you leave here.</w:t>
+      </w:r>
+    </w:p>
+    <w:p>
+      <w:r>
+        <w:t xml:space="preserve">First, you should create a deliberate test strategy for each feature, and you should endeavor to </w:t>
+      </w:r>
+      <w:r>
+        <w:t>validate business rules and logic with lower-level tests. Write UI tests only to plug specific gaps in the strategy.</w:t>
+      </w:r>
+    </w:p>
+    <w:p>
+      <w:r>
+        <w:t xml:space="preserve">Make this strategy a </w:t>
+      </w:r>
+      <w:proofErr w:type="gramStart"/>
+      <w:r>
+        <w:t>first class</w:t>
+      </w:r>
+      <w:proofErr w:type="gramEnd"/>
+      <w:r>
+        <w:t xml:space="preserve"> part of your process. This is something you should be talking about regularly with your team. And if you find yourself testing what feels like “business logic” via the UI, look for ways to refactor the code so that you can unit test that logic instead.</w:t>
+      </w:r>
+    </w:p>
+    <w:p>
+      <w:r>
+        <w:t>(click for #2)</w:t>
+      </w:r>
+    </w:p>
+    <w:p>
+      <w:r>
+        <w:t>Second, test data is a royal pain. If you create your test data up front then tests are easy to write, but maintaining all the pre-built data can be very difficult. If you create data within each test then your tests are harder to write but easier to maintain.</w:t>
+      </w:r>
+    </w:p>
+    <w:p>
+      <w:r>
+        <w:t>My advice is to invest in a set of data creation helpers to make this easier, and automate the task of restoring your database to a known clean state so that you can regularly clear out all of that junk data.</w:t>
+      </w:r>
+    </w:p>
+    <w:p>
+      <w:r>
+        <w:t>(click for #3)</w:t>
+      </w:r>
+    </w:p>
+    <w:p>
+      <w:r>
+        <w:t xml:space="preserve">Third, if you find yourself using the same UI components on multiple pages, consider creating a test harness for that component. This will not only make it easier for other programmers to understand that component, but </w:t>
+      </w:r>
+      <w:r>
+        <w:t>this makes UI testing simpler by isolating the component from the application logic.</w:t>
+      </w:r>
+    </w:p>
+    <w:p>
+      <w:r>
+        <w:t>(click for final slide)</w:t>
+      </w:r>
+    </w:p>
+    <w:p>
+      <w:r>
+        <w:t xml:space="preserve">And that’s it! Here are those 3 takeaways for your screen </w:t>
+      </w:r>
+      <w:proofErr w:type="spellStart"/>
+      <w:r>
+        <w:t>shotting</w:t>
+      </w:r>
+      <w:proofErr w:type="spellEnd"/>
+      <w:r>
+        <w:t xml:space="preserve"> pleasure, plus the best ways to get ahold of me if you have questions, comments, stock tips, etc.</w:t>
+      </w:r>
+    </w:p>
+    <w:p>
+      <w:r>
+        <w:rPr>
+          <w:b/>
+        </w:rPr>
+        <w:t xml:space="preserve">ALSO: Please remember to provide feedback through the </w:t>
+      </w:r>
+      <w:proofErr w:type="spellStart"/>
+      <w:r>
+        <w:rPr>
+          <w:b/>
+        </w:rPr>
+        <w:t>CodeMash</w:t>
+      </w:r>
+      <w:proofErr w:type="spellEnd"/>
+      <w:r>
+        <w:rPr>
+          <w:b/>
+        </w:rPr>
+        <w:t xml:space="preserve"> app about this session.</w:t>
+      </w:r>
+      <w:r>
+        <w:t xml:space="preserve"> If you don’t know what to say, I recommend Googling for synonyms of “awesome” and then using them to describe me.</w:t>
+      </w:r>
+    </w:p>
+    <w:p>
+      <w:r>
         <w:lastRenderedPageBreak/>
-        <w:t>Once we have that, all other tests are against the harness</w:t>
-      </w:r>
-      <w:r>
-        <w:t>.</w:t>
-      </w:r>
-    </w:p>
-    <w:p>
-      <w:r>
-        <w:rPr>
-          <w:b/>
-        </w:rPr>
-        <w:t>(click for takeaway #1)</w:t>
-      </w:r>
-    </w:p>
-    <w:p>
-      <w:r>
-        <w:t>To wrap up, I want to summarize the main things I want you to remember when you leave here.</w:t>
-      </w:r>
-    </w:p>
-    <w:p>
-      <w:r>
-        <w:t xml:space="preserve">First, you should create a deliberate test strategy for each feature, and you should endeavor to </w:t>
-      </w:r>
-      <w:r>
-        <w:t>validate business rules and logic with lower-level tests. Write UI tests only to plug specific gaps in the strategy.</w:t>
-      </w:r>
-    </w:p>
-    <w:p>
-      <w:r>
-        <w:t xml:space="preserve">Make this strategy a </w:t>
-      </w:r>
-      <w:proofErr w:type="gramStart"/>
-      <w:r>
-        <w:t>first class</w:t>
-      </w:r>
-      <w:proofErr w:type="gramEnd"/>
-      <w:r>
-        <w:t xml:space="preserve"> part of your process. This is something you should be talking about regularly with your team. And if you find yourself testing what feels like “business logic” via the UI, look for ways to refactor the code so that you can unit test that logic instead.</w:t>
-      </w:r>
-    </w:p>
-    <w:p>
-      <w:r>
-        <w:t>(click for #2)</w:t>
-      </w:r>
-    </w:p>
-    <w:p>
-      <w:r>
-        <w:t>Second, test data is a royal pain. If you create your test data up front then tests are easy to write, but maintaining all the pre-built data can be very difficult. If you create data within each test then your tests are harder to write but easier to maintain.</w:t>
-      </w:r>
-    </w:p>
-    <w:p>
-      <w:r>
-        <w:t>My advice is to invest in a set of data creation helpers to make this easier, and automate the task of restoring your database to a known clean state so that you can regularly clear out all of that junk data.</w:t>
-      </w:r>
-    </w:p>
-    <w:p>
-      <w:r>
-        <w:t>(click for #3)</w:t>
-      </w:r>
-    </w:p>
-    <w:p>
-      <w:r>
-        <w:t xml:space="preserve">Third, if you find yourself using the same UI components on multiple pages, consider creating a test harness for that component. This will not only make it easier for other programmers to understand that component, but </w:t>
-      </w:r>
-      <w:r>
-        <w:t>this makes UI testing simpler by isolating the component from the application logic.</w:t>
-      </w:r>
-    </w:p>
-    <w:p>
-      <w:r>
-        <w:t>(click for final slide)</w:t>
-      </w:r>
-    </w:p>
-    <w:p>
-      <w:r>
-        <w:t xml:space="preserve">And that’s it! Here are those 3 takeaways for your screen </w:t>
-      </w:r>
-      <w:proofErr w:type="spellStart"/>
-      <w:r>
-        <w:t>shotting</w:t>
-      </w:r>
-      <w:proofErr w:type="spellEnd"/>
-      <w:r>
-        <w:t xml:space="preserve"> pleasure, plus the best ways to get ahold of me if you have questions, comments, stock tips, etc.</w:t>
-      </w:r>
-    </w:p>
-    <w:p>
-      <w:r>
-        <w:rPr>
-          <w:b/>
-        </w:rPr>
-        <w:t xml:space="preserve">ALSO: Please remember to provide feedback through the </w:t>
-      </w:r>
-      <w:proofErr w:type="spellStart"/>
-      <w:r>
-        <w:rPr>
-          <w:b/>
-        </w:rPr>
-        <w:t>CodeMash</w:t>
-      </w:r>
-      <w:proofErr w:type="spellEnd"/>
-      <w:r>
-        <w:rPr>
-          <w:b/>
-        </w:rPr>
-        <w:t xml:space="preserve"> app about this session.</w:t>
-      </w:r>
-      <w:r>
-        <w:t xml:space="preserve"> If you don’t know what to say, I recommend Googling for synonyms of “awesome” and then using them to describe me.</w:t>
-      </w:r>
-    </w:p>
-    <w:p>
-      <w:r>
         <w:t xml:space="preserve">Thank you for your time and have a great rest of </w:t>
       </w:r>
       <w:proofErr w:type="spellStart"/>
@@ -8524,7 +8556,7 @@
 </file>
 
 <file path=customXml/itemProps1.xml><?xml version="1.0" encoding="utf-8"?>
-<ds:datastoreItem xmlns:ds="http://schemas.openxmlformats.org/officeDocument/2006/customXml" ds:itemID="{D5CCEE4E-8E5C-4807-9335-9080FF07B24A}">
+<ds:datastoreItem xmlns:ds="http://schemas.openxmlformats.org/officeDocument/2006/customXml" ds:itemID="{14BDB830-C596-4C9D-8C68-9B58859D1D84}">
   <ds:schemaRefs>
     <ds:schemaRef ds:uri="http://schemas.openxmlformats.org/officeDocument/2006/bibliography"/>
   </ds:schemaRefs>

</xml_diff>